<commit_message>
agregue gitlocal1.docx como obtener un repositorio
</commit_message>
<xml_diff>
--- a/gitlocal1.docx
+++ b/gitlocal1.docx
@@ -1,6 +1,6 @@
 
 <file path=word/document.xml><?xml version="1.0" encoding="utf-8"?>
-<w:document xmlns:wpc="http://schemas.microsoft.com/office/word/2010/wordprocessingCanvas" xmlns:cx="http://schemas.microsoft.com/office/drawing/2014/chartex" xmlns:cx1="http://schemas.microsoft.com/office/drawing/2015/9/8/chartex" xmlns:cx2="http://schemas.microsoft.com/office/drawing/2015/10/21/chartex" xmlns:cx3="http://schemas.microsoft.com/office/drawing/2016/5/9/chartex" xmlns:cx4="http://schemas.microsoft.com/office/drawing/2016/5/10/chartex" xmlns:cx5="http://schemas.microsoft.com/office/drawing/2016/5/11/chartex" xmlns:cx6="http://schemas.microsoft.com/office/drawing/2016/5/12/chartex" xmlns:cx7="http://schemas.microsoft.com/office/drawing/2016/5/13/chartex" xmlns:cx8="http://schemas.microsoft.com/office/drawing/2016/5/14/chartex" xmlns:mc="http://schemas.openxmlformats.org/markup-compatibility/2006" xmlns:aink="http://schemas.microsoft.com/office/drawing/2016/ink" xmlns:am3d="http://schemas.microsoft.com/office/drawing/2017/model3d" xmlns:o="urn:schemas-microsoft-com:office:office" xmlns:r="http://schemas.openxmlformats.org/officeDocument/2006/relationships" xmlns:m="http://schemas.openxmlformats.org/officeDocument/2006/math" xmlns:v="urn:schemas-microsoft-com:vml" xmlns:wp14="http://schemas.microsoft.com/office/word/2010/wordprocessingDrawing" xmlns:wp="http://schemas.openxmlformats.org/drawingml/2006/wordprocessingDrawing" xmlns:w10="urn:schemas-microsoft-com:office:word" xmlns:w="http://schemas.openxmlformats.org/wordprocessingml/2006/main" xmlns:w14="http://schemas.microsoft.com/office/word/2010/wordml" xmlns:w15="http://schemas.microsoft.com/office/word/2012/wordml" xmlns:w16cid="http://schemas.microsoft.com/office/word/2016/wordml/cid" xmlns:w16se="http://schemas.microsoft.com/office/word/2015/wordml/symex" xmlns:wpg="http://schemas.microsoft.com/office/word/2010/wordprocessingGroup" xmlns:wpi="http://schemas.microsoft.com/office/word/2010/wordprocessingInk" xmlns:wne="http://schemas.microsoft.com/office/word/2006/wordml" xmlns:wps="http://schemas.microsoft.com/office/word/2010/wordprocessingShape" mc:Ignorable="w14 w15 w16se w16cid wp14">
+<w:document xmlns:wpc="http://schemas.microsoft.com/office/word/2010/wordprocessingCanvas" xmlns:mo="http://schemas.microsoft.com/office/mac/office/2008/main" xmlns:mc="http://schemas.openxmlformats.org/markup-compatibility/2006" xmlns:mv="urn:schemas-microsoft-com:mac:vml" xmlns:o="urn:schemas-microsoft-com:office:office" xmlns:r="http://schemas.openxmlformats.org/officeDocument/2006/relationships" xmlns:m="http://schemas.openxmlformats.org/officeDocument/2006/math" xmlns:v="urn:schemas-microsoft-com:vml" xmlns:wp14="http://schemas.microsoft.com/office/word/2010/wordprocessingDrawing" xmlns:wp="http://schemas.openxmlformats.org/drawingml/2006/wordprocessingDrawing" xmlns:w10="urn:schemas-microsoft-com:office:word" xmlns:w="http://schemas.openxmlformats.org/wordprocessingml/2006/main" xmlns:w14="http://schemas.microsoft.com/office/word/2010/wordml" xmlns:w15="http://schemas.microsoft.com/office/word/2012/wordml" xmlns:wpg="http://schemas.microsoft.com/office/word/2010/wordprocessingGroup" xmlns:wpi="http://schemas.microsoft.com/office/word/2010/wordprocessingInk" xmlns:wne="http://schemas.microsoft.com/office/word/2006/wordml" xmlns:wps="http://schemas.microsoft.com/office/word/2010/wordprocessingShape" mc:Ignorable="w14 w15 wp14">
   <w:body>
     <w:p>
       <w:pPr>
@@ -212,7 +212,6 @@
         </w:rPr>
         <w:t xml:space="preserve">Comando </w:t>
       </w:r>
-      <w:proofErr w:type="spellStart"/>
       <w:r>
         <w:rPr>
           <w:rFonts w:cstheme="minorHAnsi"/>
@@ -222,43 +221,7 @@
           <w:highlight w:val="cyan"/>
           <w:lang w:val="es-AR"/>
         </w:rPr>
-        <w:t>git</w:t>
-      </w:r>
-      <w:proofErr w:type="spellEnd"/>
-      <w:r>
-        <w:rPr>
-          <w:rFonts w:cstheme="minorHAnsi"/>
-          <w:i/>
-          <w:sz w:val="28"/>
-          <w:szCs w:val="28"/>
-          <w:highlight w:val="cyan"/>
-          <w:lang w:val="es-AR"/>
-        </w:rPr>
-        <w:t xml:space="preserve"> </w:t>
-      </w:r>
-      <w:proofErr w:type="spellStart"/>
-      <w:r>
-        <w:rPr>
-          <w:rFonts w:cstheme="minorHAnsi"/>
-          <w:i/>
-          <w:sz w:val="28"/>
-          <w:szCs w:val="28"/>
-          <w:highlight w:val="cyan"/>
-          <w:lang w:val="es-AR"/>
-        </w:rPr>
-        <w:t>diff</w:t>
-      </w:r>
-      <w:proofErr w:type="spellEnd"/>
-      <w:r>
-        <w:rPr>
-          <w:rFonts w:cstheme="minorHAnsi"/>
-          <w:i/>
-          <w:sz w:val="28"/>
-          <w:szCs w:val="28"/>
-          <w:highlight w:val="cyan"/>
-          <w:lang w:val="es-AR"/>
-        </w:rPr>
-        <w:t xml:space="preserve"> --base</w:t>
+        <w:t>git diff --base</w:t>
       </w:r>
       <w:r>
         <w:rPr>
@@ -347,6 +310,7 @@
         </w:rPr>
         <w:t xml:space="preserve"> </w:t>
       </w:r>
+      <w:proofErr w:type="spellStart"/>
       <w:r>
         <w:rPr>
           <w:rFonts w:cstheme="minorHAnsi"/>
@@ -355,7 +319,18 @@
           <w:szCs w:val="28"/>
           <w:highlight w:val="cyan"/>
         </w:rPr>
-        <w:t>git diff &lt;source-branch&gt; &lt;target-branch</w:t>
+        <w:t>git</w:t>
+      </w:r>
+      <w:proofErr w:type="spellEnd"/>
+      <w:r>
+        <w:rPr>
+          <w:rFonts w:cstheme="minorHAnsi"/>
+          <w:i/>
+          <w:sz w:val="28"/>
+          <w:szCs w:val="28"/>
+          <w:highlight w:val="cyan"/>
+        </w:rPr>
+        <w:t xml:space="preserve"> diff &lt;source-branch&gt; &lt;target-branch</w:t>
       </w:r>
       <w:r>
         <w:rPr>
@@ -489,7 +464,6 @@
         </w:rPr>
         <w:t xml:space="preserve">El comando </w:t>
       </w:r>
-      <w:proofErr w:type="spellStart"/>
       <w:r>
         <w:rPr>
           <w:rFonts w:cstheme="minorHAnsi"/>
@@ -499,81 +473,8 @@
           <w:highlight w:val="cyan"/>
           <w:lang w:val="es-AR"/>
         </w:rPr>
-        <w:t>git</w:t>
-      </w:r>
-      <w:proofErr w:type="spellEnd"/>
-      <w:r>
-        <w:rPr>
-          <w:rFonts w:cstheme="minorHAnsi"/>
-          <w:i/>
-          <w:sz w:val="28"/>
-          <w:szCs w:val="28"/>
-          <w:highlight w:val="cyan"/>
-          <w:lang w:val="es-AR"/>
-        </w:rPr>
-        <w:t xml:space="preserve"> </w:t>
-      </w:r>
-      <w:proofErr w:type="spellStart"/>
-      <w:r>
-        <w:rPr>
-          <w:rFonts w:cstheme="minorHAnsi"/>
-          <w:i/>
-          <w:sz w:val="28"/>
-          <w:szCs w:val="28"/>
-          <w:highlight w:val="cyan"/>
-          <w:lang w:val="es-AR"/>
-        </w:rPr>
-        <w:t>push</w:t>
-      </w:r>
-      <w:proofErr w:type="spellEnd"/>
-      <w:r>
-        <w:rPr>
-          <w:rFonts w:cstheme="minorHAnsi"/>
-          <w:i/>
-          <w:sz w:val="28"/>
-          <w:szCs w:val="28"/>
-          <w:highlight w:val="cyan"/>
-          <w:lang w:val="es-AR"/>
-        </w:rPr>
-        <w:t xml:space="preserve"> </w:t>
-      </w:r>
-      <w:proofErr w:type="spellStart"/>
-      <w:r>
-        <w:rPr>
-          <w:rFonts w:cstheme="minorHAnsi"/>
-          <w:i/>
-          <w:sz w:val="28"/>
-          <w:szCs w:val="28"/>
-          <w:highlight w:val="cyan"/>
-          <w:lang w:val="es-AR"/>
-        </w:rPr>
-        <w:t>origin</w:t>
-      </w:r>
-      <w:proofErr w:type="spellEnd"/>
-      <w:r>
-        <w:rPr>
-          <w:rFonts w:cstheme="minorHAnsi"/>
-          <w:i/>
-          <w:sz w:val="28"/>
-          <w:szCs w:val="28"/>
-          <w:highlight w:val="cyan"/>
-          <w:lang w:val="es-AR"/>
-        </w:rPr>
-        <w:t xml:space="preserve"> </w:t>
-      </w:r>
-      <w:proofErr w:type="gramStart"/>
-      <w:r>
-        <w:rPr>
-          <w:rFonts w:cstheme="minorHAnsi"/>
-          <w:i/>
-          <w:sz w:val="28"/>
-          <w:szCs w:val="28"/>
-          <w:highlight w:val="cyan"/>
-          <w:lang w:val="es-AR"/>
-        </w:rPr>
-        <w:t>master</w:t>
-      </w:r>
-      <w:proofErr w:type="gramEnd"/>
+        <w:t>git push origin master</w:t>
+      </w:r>
       <w:r>
         <w:rPr>
           <w:rFonts w:cstheme="minorHAnsi"/>
@@ -606,9 +507,10 @@
       <w:r>
         <w:rPr>
           <w:noProof/>
+          <w:lang w:val="es-ES_tradnl" w:eastAsia="es-ES_tradnl"/>
         </w:rPr>
         <w:drawing>
-          <wp:inline distT="0" distB="0" distL="0" distR="0" wp14:anchorId="7D746429" wp14:editId="75337B0B">
+          <wp:inline distT="0" distB="0" distL="0" distR="0" wp14:anchorId="10DE438E" wp14:editId="39D24B65">
             <wp:extent cx="4288021" cy="1466661"/>
             <wp:effectExtent l="0" t="0" r="0" b="635"/>
             <wp:docPr id="25" name="Imagen 25"/>
@@ -670,7 +572,6 @@
         </w:rPr>
         <w:t xml:space="preserve">Y para poder fusionar todos los cambios que se han hecho en el repositorio local trabajando, el comando que se usa es </w:t>
       </w:r>
-      <w:proofErr w:type="spellStart"/>
       <w:r>
         <w:rPr>
           <w:rFonts w:cstheme="minorHAnsi"/>
@@ -680,33 +581,8 @@
           <w:highlight w:val="cyan"/>
           <w:lang w:val="es-AR"/>
         </w:rPr>
-        <w:t>git</w:t>
-      </w:r>
-      <w:proofErr w:type="spellEnd"/>
-      <w:r>
-        <w:rPr>
-          <w:rFonts w:cstheme="minorHAnsi"/>
-          <w:i/>
-          <w:sz w:val="28"/>
-          <w:szCs w:val="28"/>
-          <w:highlight w:val="cyan"/>
-          <w:lang w:val="es-AR"/>
-        </w:rPr>
-        <w:t xml:space="preserve"> </w:t>
-      </w:r>
-      <w:proofErr w:type="spellStart"/>
-      <w:r>
-        <w:rPr>
-          <w:rFonts w:cstheme="minorHAnsi"/>
-          <w:i/>
-          <w:sz w:val="28"/>
-          <w:szCs w:val="28"/>
-          <w:highlight w:val="cyan"/>
-          <w:lang w:val="es-AR"/>
-        </w:rPr>
-        <w:t>pull</w:t>
-      </w:r>
-      <w:proofErr w:type="spellEnd"/>
+        <w:t>git pull</w:t>
+      </w:r>
     </w:p>
     <w:p>
       <w:pPr>
@@ -720,10 +596,11 @@
       <w:r>
         <w:rPr>
           <w:noProof/>
+          <w:lang w:val="es-ES_tradnl" w:eastAsia="es-ES_tradnl"/>
         </w:rPr>
         <w:lastRenderedPageBreak/>
         <w:drawing>
-          <wp:inline distT="0" distB="0" distL="0" distR="0" wp14:anchorId="53044277" wp14:editId="6576B79B">
+          <wp:inline distT="0" distB="0" distL="0" distR="0" wp14:anchorId="53A32CFE" wp14:editId="3601FB2B">
             <wp:extent cx="4239010" cy="1778842"/>
             <wp:effectExtent l="0" t="0" r="0" b="0"/>
             <wp:docPr id="1" name="Imagen 1"/>
@@ -821,27 +698,7 @@
           <w:szCs w:val="28"/>
           <w:lang w:val="es-AR"/>
         </w:rPr>
-        <w:t>CONFIRMADO (</w:t>
-      </w:r>
-      <w:proofErr w:type="spellStart"/>
-      <w:r>
-        <w:rPr>
-          <w:rFonts w:cstheme="minorHAnsi"/>
-          <w:sz w:val="28"/>
-          <w:szCs w:val="28"/>
-          <w:lang w:val="es-AR"/>
-        </w:rPr>
-        <w:t>committed</w:t>
-      </w:r>
-      <w:proofErr w:type="spellEnd"/>
-      <w:r>
-        <w:rPr>
-          <w:rFonts w:cstheme="minorHAnsi"/>
-          <w:sz w:val="28"/>
-          <w:szCs w:val="28"/>
-          <w:lang w:val="es-AR"/>
-        </w:rPr>
-        <w:t xml:space="preserve">): los datos están almacenados de manera segura en tu base de datos local. </w:t>
+        <w:t xml:space="preserve">CONFIRMADO (committed): los datos están almacenados de manera segura en tu base de datos local. </w:t>
       </w:r>
     </w:p>
     <w:p>
@@ -865,38 +722,7 @@
           <w:szCs w:val="28"/>
           <w:lang w:val="es-AR"/>
         </w:rPr>
-        <w:t>MODIFICADO (</w:t>
-      </w:r>
-      <w:proofErr w:type="spellStart"/>
-      <w:r>
-        <w:rPr>
-          <w:rFonts w:cstheme="minorHAnsi"/>
-          <w:sz w:val="28"/>
-          <w:szCs w:val="28"/>
-          <w:lang w:val="es-AR"/>
-        </w:rPr>
-        <w:t>modified</w:t>
-      </w:r>
-      <w:proofErr w:type="spellEnd"/>
-      <w:proofErr w:type="gramStart"/>
-      <w:r>
-        <w:rPr>
-          <w:rFonts w:cstheme="minorHAnsi"/>
-          <w:sz w:val="28"/>
-          <w:szCs w:val="28"/>
-          <w:lang w:val="es-AR"/>
-        </w:rPr>
-        <w:t>):has</w:t>
-      </w:r>
-      <w:proofErr w:type="gramEnd"/>
-      <w:r>
-        <w:rPr>
-          <w:rFonts w:cstheme="minorHAnsi"/>
-          <w:sz w:val="28"/>
-          <w:szCs w:val="28"/>
-          <w:lang w:val="es-AR"/>
-        </w:rPr>
-        <w:t xml:space="preserve"> modificado el archivo pero todavía no lo has confirmado a tu base de datos. </w:t>
+        <w:t xml:space="preserve">MODIFICADO (modified):has modificado el archivo pero todavía no lo has confirmado a tu base de datos. </w:t>
       </w:r>
     </w:p>
     <w:p>
@@ -920,27 +746,617 @@
           <w:szCs w:val="28"/>
           <w:lang w:val="es-AR"/>
         </w:rPr>
-        <w:t>PREPARADO (</w:t>
-      </w:r>
-      <w:proofErr w:type="spellStart"/>
-      <w:r>
-        <w:rPr>
-          <w:rFonts w:cstheme="minorHAnsi"/>
-          <w:sz w:val="28"/>
-          <w:szCs w:val="28"/>
-          <w:lang w:val="es-AR"/>
-        </w:rPr>
-        <w:t>staged</w:t>
-      </w:r>
-      <w:proofErr w:type="spellEnd"/>
-      <w:r>
-        <w:rPr>
-          <w:rFonts w:cstheme="minorHAnsi"/>
-          <w:sz w:val="28"/>
-          <w:szCs w:val="28"/>
-          <w:lang w:val="es-AR"/>
-        </w:rPr>
-        <w:t>): has marcado un archivo modificado en su versión actual para que vaya en tu próxima confirmación.</w:t>
+        <w:t>PREPARADO (staged): has marcado un archivo modificado en su versión actual para que vaya en tu próxima confirmación.</w:t>
+      </w:r>
+    </w:p>
+    <w:p>
+      <w:pPr>
+        <w:rPr>
+          <w:rFonts w:cstheme="minorHAnsi"/>
+          <w:b/>
+          <w:sz w:val="32"/>
+          <w:szCs w:val="28"/>
+          <w:lang w:val="es-AR"/>
+        </w:rPr>
+      </w:pPr>
+      <w:r>
+        <w:rPr>
+          <w:rFonts w:cstheme="minorHAnsi"/>
+          <w:b/>
+          <w:sz w:val="32"/>
+          <w:szCs w:val="28"/>
+          <w:lang w:val="es-AR"/>
+        </w:rPr>
+        <w:t xml:space="preserve">FUNDAMENTOS BÁSICOS DE GIT </w:t>
+      </w:r>
+    </w:p>
+    <w:p>
+      <w:pPr>
+        <w:rPr>
+          <w:rFonts w:cstheme="minorHAnsi"/>
+          <w:b/>
+          <w:sz w:val="28"/>
+          <w:szCs w:val="28"/>
+          <w:u w:val="single"/>
+          <w:lang w:val="es-AR"/>
+        </w:rPr>
+      </w:pPr>
+      <w:r>
+        <w:rPr>
+          <w:rFonts w:cstheme="minorHAnsi"/>
+          <w:b/>
+          <w:sz w:val="28"/>
+          <w:szCs w:val="28"/>
+          <w:u w:val="single"/>
+          <w:lang w:val="es-AR"/>
+        </w:rPr>
+        <w:t>Obteniendo un repositorio Git</w:t>
+      </w:r>
+    </w:p>
+    <w:p>
+      <w:pPr>
+        <w:pStyle w:val="NormalWeb"/>
+        <w:spacing w:before="0" w:beforeAutospacing="0" w:after="165" w:afterAutospacing="0" w:line="330" w:lineRule="atLeast"/>
+        <w:rPr>
+          <w:rFonts w:asciiTheme="minorHAnsi" w:hAnsiTheme="minorHAnsi" w:cstheme="minorHAnsi"/>
+          <w:sz w:val="28"/>
+          <w:szCs w:val="28"/>
+        </w:rPr>
+      </w:pPr>
+      <w:r>
+        <w:rPr>
+          <w:rFonts w:asciiTheme="minorHAnsi" w:hAnsiTheme="minorHAnsi" w:cstheme="minorHAnsi"/>
+          <w:sz w:val="28"/>
+          <w:szCs w:val="28"/>
+        </w:rPr>
+        <w:t xml:space="preserve">Puedes obtener un proyecto Git de dos maneras: </w:t>
+      </w:r>
+    </w:p>
+    <w:p>
+      <w:pPr>
+        <w:pStyle w:val="NormalWeb"/>
+        <w:numPr>
+          <w:ilvl w:val="0"/>
+          <w:numId w:val="3"/>
+        </w:numPr>
+        <w:spacing w:before="0" w:beforeAutospacing="0" w:after="165" w:afterAutospacing="0" w:line="330" w:lineRule="atLeast"/>
+        <w:rPr>
+          <w:rFonts w:asciiTheme="minorHAnsi" w:hAnsiTheme="minorHAnsi" w:cstheme="minorHAnsi"/>
+          <w:sz w:val="28"/>
+          <w:szCs w:val="28"/>
+        </w:rPr>
+      </w:pPr>
+      <w:r>
+        <w:rPr>
+          <w:rFonts w:asciiTheme="minorHAnsi" w:hAnsiTheme="minorHAnsi" w:cstheme="minorHAnsi"/>
+          <w:sz w:val="28"/>
+          <w:szCs w:val="28"/>
+        </w:rPr>
+        <w:t xml:space="preserve">tomar un proyecto o directorio existente e importarlo en Git. </w:t>
+      </w:r>
+    </w:p>
+    <w:p>
+      <w:pPr>
+        <w:pStyle w:val="NormalWeb"/>
+        <w:numPr>
+          <w:ilvl w:val="0"/>
+          <w:numId w:val="3"/>
+        </w:numPr>
+        <w:spacing w:before="0" w:beforeAutospacing="0" w:after="165" w:afterAutospacing="0" w:line="330" w:lineRule="atLeast"/>
+        <w:rPr>
+          <w:rFonts w:asciiTheme="minorHAnsi" w:hAnsiTheme="minorHAnsi" w:cstheme="minorHAnsi"/>
+          <w:sz w:val="28"/>
+          <w:szCs w:val="28"/>
+        </w:rPr>
+      </w:pPr>
+      <w:r>
+        <w:rPr>
+          <w:rFonts w:asciiTheme="minorHAnsi" w:hAnsiTheme="minorHAnsi" w:cstheme="minorHAnsi"/>
+          <w:sz w:val="28"/>
+          <w:szCs w:val="28"/>
+        </w:rPr>
+        <w:t>clonar un repositorio existente en Git desde otro servidor.</w:t>
+      </w:r>
+    </w:p>
+    <w:p>
+      <w:pPr>
+        <w:pStyle w:val="Ttulo3"/>
+        <w:spacing w:before="0" w:line="495" w:lineRule="atLeast"/>
+        <w:rPr>
+          <w:rFonts w:asciiTheme="minorHAnsi" w:hAnsiTheme="minorHAnsi" w:cstheme="minorHAnsi"/>
+          <w:b/>
+          <w:color w:val="auto"/>
+          <w:sz w:val="28"/>
+          <w:szCs w:val="28"/>
+          <w:u w:val="single"/>
+          <w:lang w:val="es-AR"/>
+        </w:rPr>
+      </w:pPr>
+      <w:r>
+        <w:rPr>
+          <w:rFonts w:asciiTheme="minorHAnsi" w:hAnsiTheme="minorHAnsi" w:cstheme="minorHAnsi"/>
+          <w:b/>
+          <w:color w:val="auto"/>
+          <w:sz w:val="28"/>
+          <w:szCs w:val="28"/>
+          <w:u w:val="single"/>
+          <w:lang w:val="es-AR"/>
+        </w:rPr>
+        <w:t>Inicializando un repositorio en un directorio existente</w:t>
+      </w:r>
+    </w:p>
+    <w:p>
+      <w:pPr>
+        <w:pStyle w:val="NormalWeb"/>
+        <w:spacing w:before="0" w:beforeAutospacing="0" w:after="0" w:afterAutospacing="0" w:line="330" w:lineRule="atLeast"/>
+        <w:rPr>
+          <w:rFonts w:asciiTheme="minorHAnsi" w:hAnsiTheme="minorHAnsi" w:cstheme="minorHAnsi"/>
+          <w:sz w:val="28"/>
+          <w:szCs w:val="28"/>
+        </w:rPr>
+      </w:pPr>
+      <w:r>
+        <w:rPr>
+          <w:rFonts w:asciiTheme="minorHAnsi" w:hAnsiTheme="minorHAnsi" w:cstheme="minorHAnsi"/>
+          <w:noProof/>
+          <w:sz w:val="28"/>
+          <w:szCs w:val="28"/>
+          <w:lang w:val="es-ES_tradnl" w:eastAsia="es-ES_tradnl"/>
+        </w:rPr>
+        <w:drawing>
+          <wp:anchor distT="0" distB="0" distL="114300" distR="114300" simplePos="0" relativeHeight="251659264" behindDoc="1" locked="0" layoutInCell="1" allowOverlap="1" wp14:anchorId="0878D826" wp14:editId="1F08E633">
+            <wp:simplePos x="0" y="0"/>
+            <wp:positionH relativeFrom="column">
+              <wp:posOffset>1936596</wp:posOffset>
+            </wp:positionH>
+            <wp:positionV relativeFrom="paragraph">
+              <wp:posOffset>285353</wp:posOffset>
+            </wp:positionV>
+            <wp:extent cx="4736465" cy="596900"/>
+            <wp:effectExtent l="0" t="0" r="6985" b="0"/>
+            <wp:wrapTight wrapText="bothSides">
+              <wp:wrapPolygon edited="0">
+                <wp:start x="0" y="0"/>
+                <wp:lineTo x="0" y="20681"/>
+                <wp:lineTo x="21545" y="20681"/>
+                <wp:lineTo x="21545" y="0"/>
+                <wp:lineTo x="0" y="0"/>
+              </wp:wrapPolygon>
+            </wp:wrapTight>
+            <wp:docPr id="2" name="Imagen 2"/>
+            <wp:cNvGraphicFramePr>
+              <a:graphicFrameLocks xmlns:a="http://schemas.openxmlformats.org/drawingml/2006/main" noChangeAspect="1"/>
+            </wp:cNvGraphicFramePr>
+            <a:graphic xmlns:a="http://schemas.openxmlformats.org/drawingml/2006/main">
+              <a:graphicData uri="http://schemas.openxmlformats.org/drawingml/2006/picture">
+                <pic:pic xmlns:pic="http://schemas.openxmlformats.org/drawingml/2006/picture">
+                  <pic:nvPicPr>
+                    <pic:cNvPr id="1" name=""/>
+                    <pic:cNvPicPr/>
+                  </pic:nvPicPr>
+                  <pic:blipFill rotWithShape="1">
+                    <a:blip r:embed="rId7">
+                      <a:extLst>
+                        <a:ext uri="{28A0092B-C50C-407E-A947-70E740481C1C}">
+                          <a14:useLocalDpi xmlns:a14="http://schemas.microsoft.com/office/drawing/2010/main" val="0"/>
+                        </a:ext>
+                      </a:extLst>
+                    </a:blip>
+                    <a:srcRect l="10184" t="22598" r="52760" b="69348"/>
+                    <a:stretch/>
+                  </pic:blipFill>
+                  <pic:spPr bwMode="auto">
+                    <a:xfrm>
+                      <a:off x="0" y="0"/>
+                      <a:ext cx="4736465" cy="596900"/>
+                    </a:xfrm>
+                    <a:prstGeom prst="rect">
+                      <a:avLst/>
+                    </a:prstGeom>
+                    <a:ln>
+                      <a:noFill/>
+                    </a:ln>
+                    <a:extLst>
+                      <a:ext uri="{53640926-AAD7-44D8-BBD7-CCE9431645EC}">
+                        <a14:shadowObscured xmlns:a14="http://schemas.microsoft.com/office/drawing/2010/main"/>
+                      </a:ext>
+                    </a:extLst>
+                  </pic:spPr>
+                </pic:pic>
+              </a:graphicData>
+            </a:graphic>
+            <wp14:sizeRelH relativeFrom="page">
+              <wp14:pctWidth>0</wp14:pctWidth>
+            </wp14:sizeRelH>
+            <wp14:sizeRelV relativeFrom="page">
+              <wp14:pctHeight>0</wp14:pctHeight>
+            </wp14:sizeRelV>
+          </wp:anchor>
+        </w:drawing>
+      </w:r>
+      <w:r>
+        <w:rPr>
+          <w:rFonts w:asciiTheme="minorHAnsi" w:hAnsiTheme="minorHAnsi" w:cstheme="minorHAnsi"/>
+          <w:sz w:val="28"/>
+          <w:szCs w:val="28"/>
+        </w:rPr>
+        <w:t xml:space="preserve">Si estás empezando a seguir un proyecto existente en Git, debes ir al directorio del proyecto y usar el siguiente comando:   </w:t>
+      </w:r>
+      <w:r>
+        <w:rPr>
+          <w:rFonts w:asciiTheme="minorHAnsi" w:hAnsiTheme="minorHAnsi" w:cstheme="minorHAnsi"/>
+          <w:i/>
+          <w:sz w:val="28"/>
+          <w:szCs w:val="28"/>
+        </w:rPr>
+        <w:t xml:space="preserve"> </w:t>
+      </w:r>
+      <w:r>
+        <w:rPr>
+          <w:rFonts w:asciiTheme="minorHAnsi" w:hAnsiTheme="minorHAnsi" w:cstheme="minorHAnsi"/>
+          <w:i/>
+          <w:sz w:val="28"/>
+          <w:szCs w:val="28"/>
+          <w:highlight w:val="cyan"/>
+        </w:rPr>
+        <w:t>git init</w:t>
+      </w:r>
+      <w:r>
+        <w:rPr>
+          <w:rFonts w:asciiTheme="minorHAnsi" w:hAnsiTheme="minorHAnsi" w:cstheme="minorHAnsi"/>
+          <w:sz w:val="28"/>
+          <w:szCs w:val="28"/>
+        </w:rPr>
+        <w:t xml:space="preserve"> </w:t>
+      </w:r>
+    </w:p>
+    <w:p>
+      <w:pPr>
+        <w:pStyle w:val="NormalWeb"/>
+        <w:spacing w:before="0" w:beforeAutospacing="0" w:after="165" w:afterAutospacing="0" w:line="330" w:lineRule="atLeast"/>
+        <w:rPr>
+          <w:rFonts w:asciiTheme="minorHAnsi" w:hAnsiTheme="minorHAnsi" w:cstheme="minorHAnsi"/>
+          <w:color w:val="4E443C"/>
+          <w:sz w:val="28"/>
+          <w:szCs w:val="28"/>
+        </w:rPr>
+      </w:pPr>
+    </w:p>
+    <w:p>
+      <w:pPr>
+        <w:pStyle w:val="NormalWeb"/>
+        <w:spacing w:before="0" w:beforeAutospacing="0" w:after="0" w:afterAutospacing="0"/>
+        <w:rPr>
+          <w:rFonts w:asciiTheme="minorHAnsi" w:hAnsiTheme="minorHAnsi" w:cstheme="minorHAnsi"/>
+          <w:sz w:val="28"/>
+          <w:szCs w:val="28"/>
+        </w:rPr>
+      </w:pPr>
+      <w:r>
+        <w:rPr>
+          <w:rFonts w:asciiTheme="minorHAnsi" w:hAnsiTheme="minorHAnsi" w:cstheme="minorHAnsi"/>
+          <w:sz w:val="28"/>
+          <w:szCs w:val="28"/>
+        </w:rPr>
+        <w:t>Esto crea un subdirectorio nuevo llamado </w:t>
+      </w:r>
+      <w:r>
+        <w:t>.git</w:t>
+      </w:r>
+      <w:r>
+        <w:rPr>
+          <w:rFonts w:asciiTheme="minorHAnsi" w:hAnsiTheme="minorHAnsi" w:cstheme="minorHAnsi"/>
+          <w:sz w:val="28"/>
+          <w:szCs w:val="28"/>
+        </w:rPr>
+        <w:t>, el cual contiene todos los archivos</w:t>
+      </w:r>
+      <w:r>
+        <w:rPr>
+          <w:rFonts w:asciiTheme="minorHAnsi" w:hAnsiTheme="minorHAnsi" w:cstheme="minorHAnsi"/>
+          <w:sz w:val="28"/>
+          <w:szCs w:val="28"/>
+        </w:rPr>
+        <w:t xml:space="preserve"> </w:t>
+      </w:r>
+      <w:r>
+        <w:rPr>
+          <w:rFonts w:asciiTheme="minorHAnsi" w:hAnsiTheme="minorHAnsi" w:cstheme="minorHAnsi"/>
+          <w:sz w:val="28"/>
+          <w:szCs w:val="28"/>
+        </w:rPr>
+        <w:t xml:space="preserve">necesarios del repositorio – un esqueleto de un repositorio de Git. Todavía no hay nada en tu proyecto que esté bajo seguimiento. </w:t>
+      </w:r>
+    </w:p>
+    <w:p>
+      <w:pPr>
+        <w:pStyle w:val="NormalWeb"/>
+        <w:spacing w:before="0" w:beforeAutospacing="0" w:after="0" w:afterAutospacing="0" w:line="330" w:lineRule="atLeast"/>
+        <w:rPr>
+          <w:rStyle w:val="CdigoHTML"/>
+          <w:rFonts w:asciiTheme="minorHAnsi" w:eastAsiaTheme="majorEastAsia" w:hAnsiTheme="minorHAnsi" w:cstheme="minorHAnsi"/>
+          <w:b/>
+          <w:sz w:val="28"/>
+          <w:szCs w:val="28"/>
+          <w:bdr w:val="single" w:sz="6" w:space="0" w:color="F5F5F5" w:frame="1"/>
+          <w:shd w:val="clear" w:color="auto" w:fill="EEEEEE"/>
+        </w:rPr>
+      </w:pPr>
+      <w:r>
+        <w:rPr>
+          <w:rFonts w:asciiTheme="minorHAnsi" w:hAnsiTheme="minorHAnsi" w:cstheme="minorHAnsi"/>
+          <w:sz w:val="28"/>
+          <w:szCs w:val="28"/>
+        </w:rPr>
+        <w:t>Luego ponemos:</w:t>
+      </w:r>
+      <w:r>
+        <w:rPr>
+          <w:rFonts w:asciiTheme="minorHAnsi" w:hAnsiTheme="minorHAnsi" w:cstheme="minorHAnsi"/>
+          <w:i/>
+          <w:sz w:val="28"/>
+          <w:szCs w:val="28"/>
+        </w:rPr>
+        <w:t xml:space="preserve"> </w:t>
+      </w:r>
+      <w:r>
+        <w:rPr>
+          <w:rFonts w:asciiTheme="minorHAnsi" w:hAnsiTheme="minorHAnsi" w:cstheme="minorHAnsi"/>
+          <w:i/>
+          <w:sz w:val="28"/>
+          <w:szCs w:val="28"/>
+          <w:highlight w:val="cyan"/>
+        </w:rPr>
+        <w:t xml:space="preserve">git add </w:t>
+      </w:r>
+      <w:r>
+        <w:rPr>
+          <w:rFonts w:asciiTheme="minorHAnsi" w:hAnsiTheme="minorHAnsi" w:cstheme="minorHAnsi"/>
+          <w:b/>
+          <w:i/>
+          <w:sz w:val="28"/>
+          <w:szCs w:val="28"/>
+          <w:highlight w:val="cyan"/>
+        </w:rPr>
+        <w:t>nombre del archivo</w:t>
+      </w:r>
+    </w:p>
+    <w:p>
+      <w:pPr>
+        <w:pStyle w:val="NormalWeb"/>
+        <w:spacing w:before="0" w:beforeAutospacing="0" w:after="0" w:afterAutospacing="0" w:line="330" w:lineRule="atLeast"/>
+        <w:rPr>
+          <w:rFonts w:asciiTheme="minorHAnsi" w:hAnsiTheme="minorHAnsi" w:cstheme="minorHAnsi"/>
+          <w:sz w:val="28"/>
+          <w:szCs w:val="28"/>
+        </w:rPr>
+      </w:pPr>
+      <w:r>
+        <w:rPr>
+          <w:rFonts w:asciiTheme="minorHAnsi" w:hAnsiTheme="minorHAnsi" w:cstheme="minorHAnsi"/>
+          <w:sz w:val="28"/>
+          <w:szCs w:val="28"/>
+        </w:rPr>
+        <w:t>Para especificar qué archivos quieres controlar, seguidos de un </w:t>
+      </w:r>
+      <w:r>
+        <w:rPr>
+          <w:rFonts w:asciiTheme="minorHAnsi" w:hAnsiTheme="minorHAnsi" w:cstheme="minorHAnsi"/>
+          <w:i/>
+          <w:sz w:val="28"/>
+          <w:szCs w:val="28"/>
+          <w:highlight w:val="cyan"/>
+        </w:rPr>
+        <w:t>git commit</w:t>
+      </w:r>
+      <w:r>
+        <w:rPr>
+          <w:rFonts w:asciiTheme="minorHAnsi" w:hAnsiTheme="minorHAnsi" w:cstheme="minorHAnsi"/>
+          <w:i/>
+          <w:sz w:val="28"/>
+          <w:szCs w:val="28"/>
+        </w:rPr>
+        <w:t xml:space="preserve"> </w:t>
+      </w:r>
+      <w:r>
+        <w:rPr>
+          <w:rFonts w:asciiTheme="minorHAnsi" w:hAnsiTheme="minorHAnsi" w:cstheme="minorHAnsi"/>
+          <w:sz w:val="28"/>
+          <w:szCs w:val="28"/>
+        </w:rPr>
+        <w:t>para confirmar los cambios:</w:t>
+      </w:r>
+    </w:p>
+    <w:p>
+      <w:pPr>
+        <w:pStyle w:val="NormalWeb"/>
+        <w:spacing w:before="0" w:beforeAutospacing="0" w:after="0" w:afterAutospacing="0" w:line="330" w:lineRule="atLeast"/>
+        <w:rPr>
+          <w:rFonts w:asciiTheme="minorHAnsi" w:hAnsiTheme="minorHAnsi" w:cstheme="minorHAnsi"/>
+          <w:sz w:val="28"/>
+          <w:szCs w:val="28"/>
+        </w:rPr>
+      </w:pPr>
+      <w:r>
+        <w:rPr>
+          <w:rFonts w:asciiTheme="minorHAnsi" w:hAnsiTheme="minorHAnsi" w:cstheme="minorHAnsi"/>
+          <w:sz w:val="28"/>
+          <w:szCs w:val="28"/>
+        </w:rPr>
+        <w:lastRenderedPageBreak/>
+        <w:t xml:space="preserve">Al agregar el archivo, se convierte en verde </w:t>
+      </w:r>
+      <w:r>
+        <w:rPr>
+          <w:rFonts w:asciiTheme="minorHAnsi" w:hAnsiTheme="minorHAnsi" w:cstheme="minorHAnsi"/>
+          <w:color w:val="00B050"/>
+          <w:sz w:val="28"/>
+          <w:szCs w:val="28"/>
+        </w:rPr>
+        <w:t xml:space="preserve">new file: sintaxis.md </w:t>
+      </w:r>
+      <w:r>
+        <w:rPr>
+          <w:rFonts w:asciiTheme="minorHAnsi" w:hAnsiTheme="minorHAnsi" w:cstheme="minorHAnsi"/>
+          <w:sz w:val="28"/>
+          <w:szCs w:val="28"/>
+        </w:rPr>
+        <w:t>(preparado para ser confirmado)</w:t>
+      </w:r>
+      <w:r>
+        <w:rPr>
+          <w:rFonts w:asciiTheme="minorHAnsi" w:hAnsiTheme="minorHAnsi" w:cstheme="minorHAnsi"/>
+          <w:sz w:val="28"/>
+          <w:szCs w:val="28"/>
+        </w:rPr>
+        <w:t xml:space="preserve">. </w:t>
+      </w:r>
+      <w:r>
+        <w:rPr>
+          <w:rFonts w:asciiTheme="minorHAnsi" w:hAnsiTheme="minorHAnsi" w:cstheme="minorHAnsi"/>
+          <w:sz w:val="28"/>
+          <w:szCs w:val="28"/>
+        </w:rPr>
+        <w:t>En este momento, tienes un repositorio de Git con archivos bajo seguimiento y una confirmación inicial.</w:t>
+      </w:r>
+    </w:p>
+    <w:p>
+      <w:pPr>
+        <w:pStyle w:val="NormalWeb"/>
+        <w:spacing w:before="0" w:beforeAutospacing="0" w:after="0" w:afterAutospacing="0" w:line="330" w:lineRule="atLeast"/>
+        <w:rPr>
+          <w:rFonts w:asciiTheme="minorHAnsi" w:hAnsiTheme="minorHAnsi" w:cstheme="minorHAnsi"/>
+          <w:sz w:val="28"/>
+          <w:szCs w:val="28"/>
+        </w:rPr>
+      </w:pPr>
+      <w:r>
+        <w:rPr>
+          <w:rFonts w:asciiTheme="minorHAnsi" w:hAnsiTheme="minorHAnsi" w:cstheme="minorHAnsi"/>
+          <w:sz w:val="28"/>
+          <w:szCs w:val="28"/>
+        </w:rPr>
+        <w:t>Al confirmar los cambios puedes agregar mensaje, de la cual es una breve descripción de cuáles fueron los cambios hechos, para que otros colaboradores puedan saber ¿qué hiciste? Y ¿para qué?</w:t>
+      </w:r>
+    </w:p>
+    <w:p>
+      <w:pPr>
+        <w:pStyle w:val="NormalWeb"/>
+        <w:spacing w:before="0" w:beforeAutospacing="0" w:after="0" w:afterAutospacing="0" w:line="330" w:lineRule="atLeast"/>
+        <w:rPr>
+          <w:rFonts w:asciiTheme="minorHAnsi" w:hAnsiTheme="minorHAnsi" w:cstheme="minorHAnsi"/>
+          <w:sz w:val="28"/>
+          <w:szCs w:val="28"/>
+        </w:rPr>
+      </w:pPr>
+      <w:r>
+        <w:rPr>
+          <w:rFonts w:asciiTheme="minorHAnsi" w:hAnsiTheme="minorHAnsi" w:cstheme="minorHAnsi"/>
+          <w:sz w:val="28"/>
+          <w:szCs w:val="28"/>
+        </w:rPr>
+        <w:t xml:space="preserve">Ej: </w:t>
+      </w:r>
+      <w:r>
+        <w:rPr>
+          <w:rFonts w:asciiTheme="minorHAnsi" w:hAnsiTheme="minorHAnsi" w:cstheme="minorHAnsi"/>
+          <w:i/>
+          <w:sz w:val="28"/>
+          <w:szCs w:val="28"/>
+          <w:highlight w:val="cyan"/>
+        </w:rPr>
+        <w:t>git commit -m</w:t>
+      </w:r>
+      <w:r>
+        <w:rPr>
+          <w:rFonts w:asciiTheme="minorHAnsi" w:hAnsiTheme="minorHAnsi" w:cstheme="minorHAnsi"/>
+          <w:sz w:val="28"/>
+          <w:szCs w:val="28"/>
+          <w:highlight w:val="cyan"/>
+        </w:rPr>
+        <w:t xml:space="preserve"> “</w:t>
+      </w:r>
+      <w:r>
+        <w:rPr>
+          <w:rFonts w:asciiTheme="minorHAnsi" w:hAnsiTheme="minorHAnsi" w:cstheme="minorHAnsi"/>
+          <w:b/>
+          <w:sz w:val="28"/>
+          <w:szCs w:val="28"/>
+          <w:highlight w:val="cyan"/>
+        </w:rPr>
+        <w:t>mensaje descriptivo</w:t>
+      </w:r>
+      <w:r>
+        <w:rPr>
+          <w:rFonts w:asciiTheme="minorHAnsi" w:hAnsiTheme="minorHAnsi" w:cstheme="minorHAnsi"/>
+          <w:sz w:val="28"/>
+          <w:szCs w:val="28"/>
+          <w:highlight w:val="cyan"/>
+        </w:rPr>
+        <w:t>”</w:t>
+      </w:r>
+    </w:p>
+    <w:p>
+      <w:pPr>
+        <w:pStyle w:val="NormalWeb"/>
+        <w:spacing w:before="0" w:beforeAutospacing="0" w:after="0" w:afterAutospacing="0" w:line="330" w:lineRule="atLeast"/>
+        <w:rPr>
+          <w:rFonts w:asciiTheme="minorHAnsi" w:hAnsiTheme="minorHAnsi" w:cstheme="minorHAnsi"/>
+          <w:color w:val="4E443C"/>
+          <w:sz w:val="28"/>
+          <w:szCs w:val="28"/>
+        </w:rPr>
+      </w:pPr>
+      <w:r>
+        <w:rPr>
+          <w:rFonts w:asciiTheme="minorHAnsi" w:hAnsiTheme="minorHAnsi" w:cstheme="minorHAnsi"/>
+          <w:noProof/>
+          <w:sz w:val="28"/>
+          <w:szCs w:val="28"/>
+          <w:lang w:val="es-ES_tradnl" w:eastAsia="es-ES_tradnl"/>
+        </w:rPr>
+        <w:drawing>
+          <wp:inline distT="0" distB="0" distL="0" distR="0" wp14:anchorId="3373F570" wp14:editId="029BAB66">
+            <wp:extent cx="4953000" cy="2855418"/>
+            <wp:effectExtent l="0" t="0" r="0" b="2540"/>
+            <wp:docPr id="4" name="Imagen 4"/>
+            <wp:cNvGraphicFramePr>
+              <a:graphicFrameLocks xmlns:a="http://schemas.openxmlformats.org/drawingml/2006/main" noChangeAspect="1"/>
+            </wp:cNvGraphicFramePr>
+            <a:graphic xmlns:a="http://schemas.openxmlformats.org/drawingml/2006/main">
+              <a:graphicData uri="http://schemas.openxmlformats.org/drawingml/2006/picture">
+                <pic:pic xmlns:pic="http://schemas.openxmlformats.org/drawingml/2006/picture">
+                  <pic:nvPicPr>
+                    <pic:cNvPr id="1" name=""/>
+                    <pic:cNvPicPr/>
+                  </pic:nvPicPr>
+                  <pic:blipFill rotWithShape="1">
+                    <a:blip r:embed="rId8"/>
+                    <a:srcRect l="2064" t="18550" r="55971" b="38441"/>
+                    <a:stretch/>
+                  </pic:blipFill>
+                  <pic:spPr bwMode="auto">
+                    <a:xfrm>
+                      <a:off x="0" y="0"/>
+                      <a:ext cx="4978034" cy="2869850"/>
+                    </a:xfrm>
+                    <a:prstGeom prst="rect">
+                      <a:avLst/>
+                    </a:prstGeom>
+                    <a:ln>
+                      <a:noFill/>
+                    </a:ln>
+                    <a:extLst>
+                      <a:ext uri="{53640926-AAD7-44D8-BBD7-CCE9431645EC}">
+                        <a14:shadowObscured xmlns:a14="http://schemas.microsoft.com/office/drawing/2010/main"/>
+                      </a:ext>
+                    </a:extLst>
+                  </pic:spPr>
+                </pic:pic>
+              </a:graphicData>
+            </a:graphic>
+          </wp:inline>
+        </w:drawing>
       </w:r>
     </w:p>
     <w:p>
@@ -963,8 +1379,8 @@
 </file>
 
 <file path=word/numbering.xml><?xml version="1.0" encoding="utf-8"?>
-<w:numbering xmlns:wpc="http://schemas.microsoft.com/office/word/2010/wordprocessingCanvas" xmlns:cx="http://schemas.microsoft.com/office/drawing/2014/chartex" xmlns:cx1="http://schemas.microsoft.com/office/drawing/2015/9/8/chartex" xmlns:cx2="http://schemas.microsoft.com/office/drawing/2015/10/21/chartex" xmlns:cx3="http://schemas.microsoft.com/office/drawing/2016/5/9/chartex" xmlns:cx4="http://schemas.microsoft.com/office/drawing/2016/5/10/chartex" xmlns:cx5="http://schemas.microsoft.com/office/drawing/2016/5/11/chartex" xmlns:cx6="http://schemas.microsoft.com/office/drawing/2016/5/12/chartex" xmlns:cx7="http://schemas.microsoft.com/office/drawing/2016/5/13/chartex" xmlns:cx8="http://schemas.microsoft.com/office/drawing/2016/5/14/chartex" xmlns:mc="http://schemas.openxmlformats.org/markup-compatibility/2006" xmlns:aink="http://schemas.microsoft.com/office/drawing/2016/ink" xmlns:am3d="http://schemas.microsoft.com/office/drawing/2017/model3d" xmlns:o="urn:schemas-microsoft-com:office:office" xmlns:r="http://schemas.openxmlformats.org/officeDocument/2006/relationships" xmlns:m="http://schemas.openxmlformats.org/officeDocument/2006/math" xmlns:v="urn:schemas-microsoft-com:vml" xmlns:wp14="http://schemas.microsoft.com/office/word/2010/wordprocessingDrawing" xmlns:wp="http://schemas.openxmlformats.org/drawingml/2006/wordprocessingDrawing" xmlns:w10="urn:schemas-microsoft-com:office:word" xmlns:w="http://schemas.openxmlformats.org/wordprocessingml/2006/main" xmlns:w14="http://schemas.microsoft.com/office/word/2010/wordml" xmlns:w15="http://schemas.microsoft.com/office/word/2012/wordml" xmlns:w16cid="http://schemas.microsoft.com/office/word/2016/wordml/cid" xmlns:w16se="http://schemas.microsoft.com/office/word/2015/wordml/symex" xmlns:wpg="http://schemas.microsoft.com/office/word/2010/wordprocessingGroup" xmlns:wpi="http://schemas.microsoft.com/office/word/2010/wordprocessingInk" xmlns:wne="http://schemas.microsoft.com/office/word/2006/wordml" xmlns:wps="http://schemas.microsoft.com/office/word/2010/wordprocessingShape" mc:Ignorable="w14 w15 w16se w16cid wp14">
-  <w:abstractNum w:abstractNumId="0" w15:restartNumberingAfterBreak="0">
+<w:numbering xmlns:wpc="http://schemas.microsoft.com/office/word/2010/wordprocessingCanvas" xmlns:mo="http://schemas.microsoft.com/office/mac/office/2008/main" xmlns:mc="http://schemas.openxmlformats.org/markup-compatibility/2006" xmlns:mv="urn:schemas-microsoft-com:mac:vml" xmlns:o="urn:schemas-microsoft-com:office:office" xmlns:r="http://schemas.openxmlformats.org/officeDocument/2006/relationships" xmlns:m="http://schemas.openxmlformats.org/officeDocument/2006/math" xmlns:v="urn:schemas-microsoft-com:vml" xmlns:wp14="http://schemas.microsoft.com/office/word/2010/wordprocessingDrawing" xmlns:wp="http://schemas.openxmlformats.org/drawingml/2006/wordprocessingDrawing" xmlns:w10="urn:schemas-microsoft-com:office:word" xmlns:w="http://schemas.openxmlformats.org/wordprocessingml/2006/main" xmlns:w14="http://schemas.microsoft.com/office/word/2010/wordml" xmlns:w15="http://schemas.microsoft.com/office/word/2012/wordml" xmlns:wpg="http://schemas.microsoft.com/office/word/2010/wordprocessingGroup" xmlns:wpi="http://schemas.microsoft.com/office/word/2010/wordprocessingInk" xmlns:wne="http://schemas.microsoft.com/office/word/2006/wordml" xmlns:wps="http://schemas.microsoft.com/office/word/2010/wordprocessingShape" mc:Ignorable="w14 w15 wp14">
+  <w:abstractNum w:abstractNumId="0">
     <w:nsid w:val="433D359B"/>
     <w:multiLevelType w:val="hybridMultilevel"/>
     <w:tmpl w:val="05DE550C"/>
@@ -1077,7 +1493,120 @@
       </w:rPr>
     </w:lvl>
   </w:abstractNum>
-  <w:abstractNum w:abstractNumId="1" w15:restartNumberingAfterBreak="0">
+  <w:abstractNum w:abstractNumId="1">
+    <w:nsid w:val="58EE5B82"/>
+    <w:multiLevelType w:val="hybridMultilevel"/>
+    <w:tmpl w:val="BCCC7418"/>
+    <w:lvl w:ilvl="0" w:tplc="04090011">
+      <w:start w:val="1"/>
+      <w:numFmt w:val="upperLetter"/>
+      <w:lvlText w:val="%1."/>
+      <w:lvlJc w:val="left"/>
+      <w:pPr>
+        <w:ind w:left="825" w:hanging="360"/>
+      </w:pPr>
+      <w:rPr>
+        <w:rFonts w:hint="default"/>
+      </w:rPr>
+    </w:lvl>
+    <w:lvl w:ilvl="1" w:tplc="2C0A0003" w:tentative="1">
+      <w:start w:val="1"/>
+      <w:numFmt w:val="bullet"/>
+      <w:lvlText w:val="o"/>
+      <w:lvlJc w:val="left"/>
+      <w:pPr>
+        <w:ind w:left="1545" w:hanging="360"/>
+      </w:pPr>
+      <w:rPr>
+        <w:rFonts w:ascii="Courier New" w:hAnsi="Courier New" w:cs="Courier New" w:hint="default"/>
+      </w:rPr>
+    </w:lvl>
+    <w:lvl w:ilvl="2" w:tplc="2C0A0005" w:tentative="1">
+      <w:start w:val="1"/>
+      <w:numFmt w:val="bullet"/>
+      <w:lvlText w:val=""/>
+      <w:lvlJc w:val="left"/>
+      <w:pPr>
+        <w:ind w:left="2265" w:hanging="360"/>
+      </w:pPr>
+      <w:rPr>
+        <w:rFonts w:ascii="Wingdings" w:hAnsi="Wingdings" w:hint="default"/>
+      </w:rPr>
+    </w:lvl>
+    <w:lvl w:ilvl="3" w:tplc="2C0A0001" w:tentative="1">
+      <w:start w:val="1"/>
+      <w:numFmt w:val="bullet"/>
+      <w:lvlText w:val=""/>
+      <w:lvlJc w:val="left"/>
+      <w:pPr>
+        <w:ind w:left="2985" w:hanging="360"/>
+      </w:pPr>
+      <w:rPr>
+        <w:rFonts w:ascii="Symbol" w:hAnsi="Symbol" w:hint="default"/>
+      </w:rPr>
+    </w:lvl>
+    <w:lvl w:ilvl="4" w:tplc="2C0A0003" w:tentative="1">
+      <w:start w:val="1"/>
+      <w:numFmt w:val="bullet"/>
+      <w:lvlText w:val="o"/>
+      <w:lvlJc w:val="left"/>
+      <w:pPr>
+        <w:ind w:left="3705" w:hanging="360"/>
+      </w:pPr>
+      <w:rPr>
+        <w:rFonts w:ascii="Courier New" w:hAnsi="Courier New" w:cs="Courier New" w:hint="default"/>
+      </w:rPr>
+    </w:lvl>
+    <w:lvl w:ilvl="5" w:tplc="2C0A0005" w:tentative="1">
+      <w:start w:val="1"/>
+      <w:numFmt w:val="bullet"/>
+      <w:lvlText w:val=""/>
+      <w:lvlJc w:val="left"/>
+      <w:pPr>
+        <w:ind w:left="4425" w:hanging="360"/>
+      </w:pPr>
+      <w:rPr>
+        <w:rFonts w:ascii="Wingdings" w:hAnsi="Wingdings" w:hint="default"/>
+      </w:rPr>
+    </w:lvl>
+    <w:lvl w:ilvl="6" w:tplc="2C0A0001" w:tentative="1">
+      <w:start w:val="1"/>
+      <w:numFmt w:val="bullet"/>
+      <w:lvlText w:val=""/>
+      <w:lvlJc w:val="left"/>
+      <w:pPr>
+        <w:ind w:left="5145" w:hanging="360"/>
+      </w:pPr>
+      <w:rPr>
+        <w:rFonts w:ascii="Symbol" w:hAnsi="Symbol" w:hint="default"/>
+      </w:rPr>
+    </w:lvl>
+    <w:lvl w:ilvl="7" w:tplc="2C0A0003" w:tentative="1">
+      <w:start w:val="1"/>
+      <w:numFmt w:val="bullet"/>
+      <w:lvlText w:val="o"/>
+      <w:lvlJc w:val="left"/>
+      <w:pPr>
+        <w:ind w:left="5865" w:hanging="360"/>
+      </w:pPr>
+      <w:rPr>
+        <w:rFonts w:ascii="Courier New" w:hAnsi="Courier New" w:cs="Courier New" w:hint="default"/>
+      </w:rPr>
+    </w:lvl>
+    <w:lvl w:ilvl="8" w:tplc="2C0A0005" w:tentative="1">
+      <w:start w:val="1"/>
+      <w:numFmt w:val="bullet"/>
+      <w:lvlText w:val=""/>
+      <w:lvlJc w:val="left"/>
+      <w:pPr>
+        <w:ind w:left="6585" w:hanging="360"/>
+      </w:pPr>
+      <w:rPr>
+        <w:rFonts w:ascii="Wingdings" w:hAnsi="Wingdings" w:hint="default"/>
+      </w:rPr>
+    </w:lvl>
+  </w:abstractNum>
+  <w:abstractNum w:abstractNumId="2">
     <w:nsid w:val="7498460C"/>
     <w:multiLevelType w:val="hybridMultilevel"/>
     <w:tmpl w:val="6CFEA3E0"/>
@@ -1194,13 +1723,16 @@
     <w:abstractNumId w:val="0"/>
   </w:num>
   <w:num w:numId="2">
+    <w:abstractNumId w:val="2"/>
+  </w:num>
+  <w:num w:numId="3">
     <w:abstractNumId w:val="1"/>
   </w:num>
 </w:numbering>
 </file>
 
 <file path=word/styles.xml><?xml version="1.0" encoding="utf-8"?>
-<w:styles xmlns:mc="http://schemas.openxmlformats.org/markup-compatibility/2006" xmlns:r="http://schemas.openxmlformats.org/officeDocument/2006/relationships" xmlns:w="http://schemas.openxmlformats.org/wordprocessingml/2006/main" xmlns:w14="http://schemas.microsoft.com/office/word/2010/wordml" xmlns:w15="http://schemas.microsoft.com/office/word/2012/wordml" xmlns:w16cid="http://schemas.microsoft.com/office/word/2016/wordml/cid" xmlns:w16se="http://schemas.microsoft.com/office/word/2015/wordml/symex" mc:Ignorable="w14 w15 w16se w16cid">
+<w:styles xmlns:mc="http://schemas.openxmlformats.org/markup-compatibility/2006" xmlns:r="http://schemas.openxmlformats.org/officeDocument/2006/relationships" xmlns:w="http://schemas.openxmlformats.org/wordprocessingml/2006/main" xmlns:w14="http://schemas.microsoft.com/office/word/2010/wordml" xmlns:w15="http://schemas.microsoft.com/office/word/2012/wordml" mc:Ignorable="w14 w15">
   <w:docDefaults>
     <w:rPrDefault>
       <w:rPr>
@@ -1213,7 +1745,7 @@
     </w:rPrDefault>
     <w:pPrDefault/>
   </w:docDefaults>
-  <w:latentStyles w:defLockedState="0" w:defUIPriority="99" w:defSemiHidden="0" w:defUnhideWhenUsed="0" w:defQFormat="0" w:count="375">
+  <w:latentStyles w:defLockedState="0" w:defUIPriority="99" w:defSemiHidden="0" w:defUnhideWhenUsed="0" w:defQFormat="0" w:count="380">
     <w:lsdException w:name="Normal" w:uiPriority="0" w:qFormat="1"/>
     <w:lsdException w:name="heading 1" w:uiPriority="9" w:qFormat="1"/>
     <w:lsdException w:name="heading 2" w:semiHidden="1" w:uiPriority="9" w:unhideWhenUsed="1" w:qFormat="1"/>
@@ -1368,7 +1900,7 @@
     <w:lsdException w:name="Table Web 2" w:semiHidden="1" w:unhideWhenUsed="1"/>
     <w:lsdException w:name="Table Web 3" w:semiHidden="1" w:unhideWhenUsed="1"/>
     <w:lsdException w:name="Balloon Text" w:semiHidden="1" w:unhideWhenUsed="1"/>
-    <w:lsdException w:name="Table Grid" w:semiHidden="1" w:uiPriority="59" w:unhideWhenUsed="1"/>
+    <w:lsdException w:name="Table Grid" w:uiPriority="59"/>
     <w:lsdException w:name="Table Theme" w:semiHidden="1" w:unhideWhenUsed="1"/>
     <w:lsdException w:name="Placeholder Text" w:semiHidden="1"/>
     <w:lsdException w:name="No Spacing" w:uiPriority="1" w:qFormat="1"/>
@@ -1585,10 +2117,6 @@
     <w:lsdException w:name="List Table 5 Dark Accent 6" w:uiPriority="50"/>
     <w:lsdException w:name="List Table 6 Colorful Accent 6" w:uiPriority="51"/>
     <w:lsdException w:name="List Table 7 Colorful Accent 6" w:uiPriority="52"/>
-    <w:lsdException w:name="Mention" w:semiHidden="1" w:unhideWhenUsed="1"/>
-    <w:lsdException w:name="Smart Hyperlink" w:semiHidden="1" w:unhideWhenUsed="1"/>
-    <w:lsdException w:name="Hashtag" w:semiHidden="1" w:unhideWhenUsed="1"/>
-    <w:lsdException w:name="Unresolved Mention" w:semiHidden="1" w:unhideWhenUsed="1"/>
   </w:latentStyles>
   <w:style w:type="paragraph" w:default="1" w:styleId="Normal">
     <w:name w:val="Normal"/>
@@ -1597,6 +2125,27 @@
     <w:pPr>
       <w:widowControl w:val="0"/>
     </w:pPr>
+  </w:style>
+  <w:style w:type="paragraph" w:styleId="Ttulo3">
+    <w:name w:val="heading 3"/>
+    <w:basedOn w:val="Normal"/>
+    <w:next w:val="Normal"/>
+    <w:link w:val="Ttulo3Car"/>
+    <w:uiPriority w:val="9"/>
+    <w:unhideWhenUsed/>
+    <w:qFormat/>
+    <w:rsid w:val="00123CC3"/>
+    <w:pPr>
+      <w:keepNext/>
+      <w:keepLines/>
+      <w:spacing w:before="40"/>
+      <w:outlineLvl w:val="2"/>
+    </w:pPr>
+    <w:rPr>
+      <w:rFonts w:asciiTheme="majorHAnsi" w:eastAsiaTheme="majorEastAsia" w:hAnsiTheme="majorHAnsi" w:cstheme="majorBidi"/>
+      <w:color w:val="243F60" w:themeColor="accent1" w:themeShade="7F"/>
+      <w:szCs w:val="24"/>
+    </w:rPr>
   </w:style>
   <w:style w:type="character" w:default="1" w:styleId="Fuentedeprrafopredeter">
     <w:name w:val="Default Paragraph Font"/>
@@ -1635,6 +2184,48 @@
       <w:ind w:left="720"/>
       <w:contextualSpacing/>
     </w:pPr>
+  </w:style>
+  <w:style w:type="character" w:customStyle="1" w:styleId="Ttulo3Car">
+    <w:name w:val="Título 3 Car"/>
+    <w:basedOn w:val="Fuentedeprrafopredeter"/>
+    <w:link w:val="Ttulo3"/>
+    <w:uiPriority w:val="9"/>
+    <w:rsid w:val="00123CC3"/>
+    <w:rPr>
+      <w:rFonts w:asciiTheme="majorHAnsi" w:eastAsiaTheme="majorEastAsia" w:hAnsiTheme="majorHAnsi" w:cstheme="majorBidi"/>
+      <w:color w:val="243F60" w:themeColor="accent1" w:themeShade="7F"/>
+      <w:szCs w:val="24"/>
+    </w:rPr>
+  </w:style>
+  <w:style w:type="paragraph" w:styleId="NormalWeb">
+    <w:name w:val="Normal (Web)"/>
+    <w:basedOn w:val="Normal"/>
+    <w:uiPriority w:val="99"/>
+    <w:unhideWhenUsed/>
+    <w:rsid w:val="00123CC3"/>
+    <w:pPr>
+      <w:widowControl/>
+      <w:spacing w:before="100" w:beforeAutospacing="1" w:after="100" w:afterAutospacing="1"/>
+    </w:pPr>
+    <w:rPr>
+      <w:rFonts w:ascii="Times New Roman" w:eastAsia="Times New Roman" w:hAnsi="Times New Roman" w:cs="Times New Roman"/>
+      <w:kern w:val="0"/>
+      <w:szCs w:val="24"/>
+      <w:lang w:val="es-AR" w:eastAsia="zh-CN"/>
+    </w:rPr>
+  </w:style>
+  <w:style w:type="character" w:styleId="CdigoHTML">
+    <w:name w:val="HTML Code"/>
+    <w:basedOn w:val="Fuentedeprrafopredeter"/>
+    <w:uiPriority w:val="99"/>
+    <w:semiHidden/>
+    <w:unhideWhenUsed/>
+    <w:rsid w:val="00123CC3"/>
+    <w:rPr>
+      <w:rFonts w:ascii="Courier New" w:eastAsia="Times New Roman" w:hAnsi="Courier New" w:cs="Courier New"/>
+      <w:sz w:val="20"/>
+      <w:szCs w:val="20"/>
+    </w:rPr>
   </w:style>
 </w:styles>
 </file>

</xml_diff>

<commit_message>
agregue en gitlocal1.docx como clonar un repositorio
</commit_message>
<xml_diff>
--- a/gitlocal1.docx
+++ b/gitlocal1.docx
@@ -1361,6 +1361,785 @@
     </w:p>
     <w:p>
       <w:pPr>
+        <w:pStyle w:val="Ttulo3"/>
+        <w:spacing w:before="0" w:line="495" w:lineRule="atLeast"/>
+        <w:rPr>
+          <w:rFonts w:asciiTheme="minorHAnsi" w:hAnsiTheme="minorHAnsi" w:cstheme="minorHAnsi"/>
+          <w:b/>
+          <w:color w:val="auto"/>
+          <w:sz w:val="28"/>
+          <w:szCs w:val="28"/>
+          <w:u w:val="single"/>
+          <w:lang w:val="es-AR"/>
+        </w:rPr>
+      </w:pPr>
+      <w:r>
+        <w:rPr>
+          <w:rFonts w:asciiTheme="minorHAnsi" w:hAnsiTheme="minorHAnsi" w:cstheme="minorHAnsi"/>
+          <w:b/>
+          <w:color w:val="auto"/>
+          <w:sz w:val="28"/>
+          <w:szCs w:val="28"/>
+          <w:u w:val="single"/>
+          <w:lang w:val="es-AR"/>
+        </w:rPr>
+        <w:t>Clonando un repositorio existente</w:t>
+      </w:r>
+    </w:p>
+    <w:p>
+      <w:pPr>
+        <w:pStyle w:val="NormalWeb"/>
+        <w:spacing w:before="0" w:beforeAutospacing="0" w:after="0" w:afterAutospacing="0" w:line="330" w:lineRule="atLeast"/>
+        <w:rPr>
+          <w:rFonts w:asciiTheme="minorHAnsi" w:hAnsiTheme="minorHAnsi" w:cstheme="minorHAnsi"/>
+          <w:i/>
+          <w:sz w:val="28"/>
+          <w:szCs w:val="28"/>
+        </w:rPr>
+      </w:pPr>
+      <w:r>
+        <w:rPr>
+          <w:rFonts w:asciiTheme="minorHAnsi" w:hAnsiTheme="minorHAnsi" w:cstheme="minorHAnsi"/>
+          <w:sz w:val="28"/>
+          <w:szCs w:val="28"/>
+        </w:rPr>
+        <w:t>Si deseas obtener una copia de un repositorio Git existente — por ejemplo, un proyecto en el que te gustaría contribuir — el comando que necesitas es </w:t>
+      </w:r>
+      <w:r>
+        <w:rPr>
+          <w:rFonts w:asciiTheme="minorHAnsi" w:hAnsiTheme="minorHAnsi" w:cstheme="minorHAnsi"/>
+          <w:i/>
+          <w:sz w:val="28"/>
+          <w:szCs w:val="28"/>
+          <w:highlight w:val="cyan"/>
+        </w:rPr>
+        <w:t>git clone [url]</w:t>
+      </w:r>
+      <w:r>
+        <w:rPr>
+          <w:rFonts w:asciiTheme="minorHAnsi" w:hAnsiTheme="minorHAnsi" w:cstheme="minorHAnsi"/>
+          <w:i/>
+          <w:sz w:val="28"/>
+          <w:szCs w:val="28"/>
+        </w:rPr>
+        <w:t xml:space="preserve"> </w:t>
+      </w:r>
+    </w:p>
+    <w:p>
+      <w:pPr>
+        <w:pStyle w:val="NormalWeb"/>
+        <w:spacing w:before="0" w:beforeAutospacing="0" w:after="0" w:afterAutospacing="0" w:line="330" w:lineRule="atLeast"/>
+        <w:rPr>
+          <w:rStyle w:val="CdigoHTML"/>
+          <w:rFonts w:asciiTheme="minorHAnsi" w:hAnsiTheme="minorHAnsi" w:cstheme="minorHAnsi"/>
+          <w:sz w:val="28"/>
+          <w:szCs w:val="28"/>
+          <w:lang w:val="en-US"/>
+        </w:rPr>
+      </w:pPr>
+      <w:proofErr w:type="spellStart"/>
+      <w:r>
+        <w:rPr>
+          <w:rFonts w:asciiTheme="minorHAnsi" w:hAnsiTheme="minorHAnsi" w:cstheme="minorHAnsi"/>
+          <w:sz w:val="28"/>
+          <w:szCs w:val="28"/>
+          <w:lang w:val="en-US"/>
+        </w:rPr>
+        <w:t>Ej</w:t>
+      </w:r>
+      <w:proofErr w:type="spellEnd"/>
+      <w:r>
+        <w:rPr>
+          <w:rFonts w:asciiTheme="minorHAnsi" w:hAnsiTheme="minorHAnsi" w:cstheme="minorHAnsi"/>
+          <w:sz w:val="28"/>
+          <w:szCs w:val="28"/>
+          <w:lang w:val="en-US"/>
+        </w:rPr>
+        <w:t xml:space="preserve">: $ </w:t>
+      </w:r>
+      <w:proofErr w:type="spellStart"/>
+      <w:r>
+        <w:rPr>
+          <w:rFonts w:asciiTheme="minorHAnsi" w:hAnsiTheme="minorHAnsi" w:cstheme="minorHAnsi"/>
+          <w:sz w:val="28"/>
+          <w:szCs w:val="28"/>
+          <w:lang w:val="en-US"/>
+        </w:rPr>
+        <w:t>git</w:t>
+      </w:r>
+      <w:proofErr w:type="spellEnd"/>
+      <w:r>
+        <w:rPr>
+          <w:rFonts w:asciiTheme="minorHAnsi" w:hAnsiTheme="minorHAnsi" w:cstheme="minorHAnsi"/>
+          <w:sz w:val="28"/>
+          <w:szCs w:val="28"/>
+          <w:lang w:val="en-US"/>
+        </w:rPr>
+        <w:t xml:space="preserve"> clone https://github.com/terehsieh/TP-2.git</w:t>
+      </w:r>
+    </w:p>
+    <w:p>
+      <w:pPr>
+        <w:pStyle w:val="NormalWeb"/>
+        <w:spacing w:before="0" w:beforeAutospacing="0" w:after="0" w:afterAutospacing="0" w:line="330" w:lineRule="atLeast"/>
+        <w:rPr>
+          <w:rStyle w:val="CdigoHTML"/>
+          <w:rFonts w:asciiTheme="minorHAnsi" w:eastAsiaTheme="majorEastAsia" w:hAnsiTheme="minorHAnsi" w:cstheme="minorHAnsi"/>
+          <w:sz w:val="28"/>
+          <w:szCs w:val="28"/>
+          <w:bdr w:val="single" w:sz="6" w:space="0" w:color="F5F5F5" w:frame="1"/>
+          <w:shd w:val="clear" w:color="auto" w:fill="EEEEEE"/>
+        </w:rPr>
+      </w:pPr>
+      <w:r>
+        <w:rPr>
+          <w:rFonts w:asciiTheme="minorHAnsi" w:hAnsiTheme="minorHAnsi" w:cstheme="minorHAnsi"/>
+          <w:noProof/>
+          <w:sz w:val="28"/>
+          <w:szCs w:val="28"/>
+          <w:lang w:val="es-ES_tradnl" w:eastAsia="es-ES_tradnl"/>
+        </w:rPr>
+        <w:drawing>
+          <wp:inline distT="0" distB="0" distL="0" distR="0" wp14:anchorId="42C8F447" wp14:editId="32502F1F">
+            <wp:extent cx="5760720" cy="1926598"/>
+            <wp:effectExtent l="0" t="0" r="0" b="0"/>
+            <wp:docPr id="5" name="Imagen 5"/>
+            <wp:cNvGraphicFramePr>
+              <a:graphicFrameLocks xmlns:a="http://schemas.openxmlformats.org/drawingml/2006/main" noChangeAspect="1"/>
+            </wp:cNvGraphicFramePr>
+            <a:graphic xmlns:a="http://schemas.openxmlformats.org/drawingml/2006/main">
+              <a:graphicData uri="http://schemas.openxmlformats.org/drawingml/2006/picture">
+                <pic:pic xmlns:pic="http://schemas.openxmlformats.org/drawingml/2006/picture">
+                  <pic:nvPicPr>
+                    <pic:cNvPr id="1" name=""/>
+                    <pic:cNvPicPr/>
+                  </pic:nvPicPr>
+                  <pic:blipFill rotWithShape="1">
+                    <a:blip r:embed="rId9"/>
+                    <a:srcRect l="2064" t="33022" r="63310" b="46390"/>
+                    <a:stretch/>
+                  </pic:blipFill>
+                  <pic:spPr bwMode="auto">
+                    <a:xfrm>
+                      <a:off x="0" y="0"/>
+                      <a:ext cx="5771529" cy="1930213"/>
+                    </a:xfrm>
+                    <a:prstGeom prst="rect">
+                      <a:avLst/>
+                    </a:prstGeom>
+                    <a:ln>
+                      <a:noFill/>
+                    </a:ln>
+                    <a:extLst>
+                      <a:ext uri="{53640926-AAD7-44D8-BBD7-CCE9431645EC}">
+                        <a14:shadowObscured xmlns:a14="http://schemas.microsoft.com/office/drawing/2010/main"/>
+                      </a:ext>
+                    </a:extLst>
+                  </pic:spPr>
+                </pic:pic>
+              </a:graphicData>
+            </a:graphic>
+          </wp:inline>
+        </w:drawing>
+      </w:r>
+    </w:p>
+    <w:p>
+      <w:pPr>
+        <w:pStyle w:val="Ttulo2"/>
+        <w:spacing w:before="300" w:line="660" w:lineRule="atLeast"/>
+        <w:rPr>
+          <w:rFonts w:asciiTheme="minorHAnsi" w:hAnsiTheme="minorHAnsi" w:cstheme="minorHAnsi"/>
+          <w:b/>
+          <w:bCs/>
+          <w:color w:val="auto"/>
+          <w:sz w:val="28"/>
+          <w:szCs w:val="28"/>
+          <w:u w:val="single"/>
+          <w:lang w:val="es-AR"/>
+        </w:rPr>
+      </w:pPr>
+      <w:r>
+        <w:rPr>
+          <w:rFonts w:asciiTheme="minorHAnsi" w:hAnsiTheme="minorHAnsi" w:cstheme="minorHAnsi"/>
+          <w:b/>
+          <w:color w:val="auto"/>
+          <w:sz w:val="28"/>
+          <w:szCs w:val="28"/>
+          <w:u w:val="single"/>
+          <w:lang w:val="es-AR"/>
+        </w:rPr>
+        <w:lastRenderedPageBreak/>
+        <w:t>Guardando cambios en el Repositorio</w:t>
+      </w:r>
+    </w:p>
+    <w:p>
+      <w:pPr>
+        <w:widowControl/>
+        <w:shd w:val="clear" w:color="auto" w:fill="FCFCFA"/>
+        <w:spacing w:after="165" w:line="330" w:lineRule="atLeast"/>
+        <w:rPr>
+          <w:rFonts w:eastAsia="Times New Roman" w:cstheme="minorHAnsi"/>
+          <w:kern w:val="0"/>
+          <w:sz w:val="28"/>
+          <w:szCs w:val="28"/>
+          <w:lang w:val="es-AR" w:eastAsia="zh-CN"/>
+        </w:rPr>
+      </w:pPr>
+      <w:r>
+        <w:rPr>
+          <w:rFonts w:eastAsia="Times New Roman" w:cstheme="minorHAnsi"/>
+          <w:kern w:val="0"/>
+          <w:sz w:val="28"/>
+          <w:szCs w:val="28"/>
+          <w:lang w:val="es-AR" w:eastAsia="zh-CN"/>
+        </w:rPr>
+        <w:t xml:space="preserve">Cada archivo de tu repositorio puede tener dos estados: </w:t>
+      </w:r>
+    </w:p>
+    <w:p>
+      <w:pPr>
+        <w:pStyle w:val="Prrafodelista"/>
+        <w:widowControl/>
+        <w:numPr>
+          <w:ilvl w:val="0"/>
+          <w:numId w:val="4"/>
+        </w:numPr>
+        <w:shd w:val="clear" w:color="auto" w:fill="FCFCFA"/>
+        <w:spacing w:after="165" w:line="330" w:lineRule="atLeast"/>
+        <w:rPr>
+          <w:rFonts w:eastAsia="Times New Roman" w:cstheme="minorHAnsi"/>
+          <w:kern w:val="0"/>
+          <w:sz w:val="28"/>
+          <w:szCs w:val="28"/>
+          <w:lang w:val="es-AR" w:eastAsia="zh-CN"/>
+        </w:rPr>
+      </w:pPr>
+      <w:r>
+        <w:rPr>
+          <w:rFonts w:eastAsia="Times New Roman" w:cstheme="minorHAnsi"/>
+          <w:kern w:val="0"/>
+          <w:sz w:val="28"/>
+          <w:szCs w:val="28"/>
+          <w:lang w:val="es-AR" w:eastAsia="zh-CN"/>
+        </w:rPr>
+        <w:t>Rastreados (tracked files): Todos aquellos archivos que estaban en la última instantánea del proyecto</w:t>
+      </w:r>
+      <w:r>
+        <w:rPr>
+          <w:rFonts w:eastAsia="Times New Roman" w:cstheme="minorHAnsi"/>
+          <w:kern w:val="0"/>
+          <w:sz w:val="28"/>
+          <w:szCs w:val="28"/>
+          <w:lang w:val="es-AR" w:eastAsia="zh-CN"/>
+        </w:rPr>
+        <w:t>.</w:t>
+      </w:r>
+    </w:p>
+    <w:p>
+      <w:pPr>
+        <w:pStyle w:val="Prrafodelista"/>
+        <w:widowControl/>
+        <w:numPr>
+          <w:ilvl w:val="0"/>
+          <w:numId w:val="4"/>
+        </w:numPr>
+        <w:shd w:val="clear" w:color="auto" w:fill="FCFCFA"/>
+        <w:spacing w:after="165" w:line="330" w:lineRule="atLeast"/>
+        <w:rPr>
+          <w:rFonts w:eastAsia="Times New Roman" w:cstheme="minorHAnsi"/>
+          <w:kern w:val="0"/>
+          <w:sz w:val="28"/>
+          <w:szCs w:val="28"/>
+          <w:lang w:val="es-AR" w:eastAsia="zh-CN"/>
+        </w:rPr>
+      </w:pPr>
+      <w:r>
+        <w:rPr>
+          <w:rFonts w:eastAsia="Times New Roman" w:cstheme="minorHAnsi"/>
+          <w:kern w:val="0"/>
+          <w:sz w:val="28"/>
+          <w:szCs w:val="28"/>
+          <w:lang w:val="es-AR" w:eastAsia="zh-CN"/>
+        </w:rPr>
+        <w:t>Sin rastrear: cualquier otro archivo en tu directorio de trabajo que no estaba en tu última instantánea y que no están en el área de preparación (</w:t>
+      </w:r>
+      <w:r>
+        <w:rPr>
+          <w:rFonts w:eastAsia="Times New Roman" w:cstheme="minorHAnsi"/>
+          <w:i/>
+          <w:iCs/>
+          <w:kern w:val="0"/>
+          <w:sz w:val="28"/>
+          <w:szCs w:val="28"/>
+          <w:lang w:val="es-AR" w:eastAsia="zh-CN"/>
+        </w:rPr>
+        <w:t>staging area</w:t>
+      </w:r>
+      <w:r>
+        <w:rPr>
+          <w:rFonts w:eastAsia="Times New Roman" w:cstheme="minorHAnsi"/>
+          <w:kern w:val="0"/>
+          <w:sz w:val="28"/>
+          <w:szCs w:val="28"/>
+          <w:lang w:val="es-AR" w:eastAsia="zh-CN"/>
+        </w:rPr>
+        <w:t xml:space="preserve">). </w:t>
+      </w:r>
+    </w:p>
+    <w:p>
+      <w:pPr>
+        <w:pStyle w:val="Prrafodelista"/>
+        <w:widowControl/>
+        <w:shd w:val="clear" w:color="auto" w:fill="FCFCFA"/>
+        <w:spacing w:after="165" w:line="330" w:lineRule="atLeast"/>
+        <w:rPr>
+          <w:rFonts w:eastAsia="Times New Roman" w:cstheme="minorHAnsi"/>
+          <w:kern w:val="0"/>
+          <w:sz w:val="28"/>
+          <w:szCs w:val="28"/>
+          <w:lang w:val="es-AR" w:eastAsia="zh-CN"/>
+        </w:rPr>
+      </w:pPr>
+      <w:r>
+        <w:rPr>
+          <w:rFonts w:eastAsia="Times New Roman" w:cstheme="minorHAnsi"/>
+          <w:kern w:val="0"/>
+          <w:sz w:val="28"/>
+          <w:szCs w:val="28"/>
+          <w:lang w:val="es-AR" w:eastAsia="zh-CN"/>
+        </w:rPr>
+        <w:t>Cuando CLONAS por primera vez un repositorio TODOS ESTAS RASTREADOS.</w:t>
+      </w:r>
+    </w:p>
+    <w:p>
+      <w:pPr>
+        <w:pStyle w:val="NormalWeb"/>
+        <w:spacing w:before="0" w:beforeAutospacing="0" w:after="0" w:afterAutospacing="0" w:line="330" w:lineRule="atLeast"/>
+        <w:rPr>
+          <w:rFonts w:asciiTheme="minorHAnsi" w:hAnsiTheme="minorHAnsi" w:cstheme="minorHAnsi"/>
+          <w:color w:val="4E443C"/>
+          <w:sz w:val="28"/>
+          <w:szCs w:val="28"/>
+        </w:rPr>
+      </w:pPr>
+      <w:r>
+        <w:rPr>
+          <w:rFonts w:asciiTheme="minorHAnsi" w:hAnsiTheme="minorHAnsi" w:cstheme="minorHAnsi"/>
+          <w:noProof/>
+          <w:sz w:val="28"/>
+          <w:szCs w:val="28"/>
+          <w:lang w:val="es-ES_tradnl" w:eastAsia="es-ES_tradnl"/>
+        </w:rPr>
+        <w:drawing>
+          <wp:anchor distT="0" distB="0" distL="114300" distR="114300" simplePos="0" relativeHeight="251661312" behindDoc="1" locked="0" layoutInCell="1" allowOverlap="1" wp14:anchorId="492C7E3F" wp14:editId="4AF40363">
+            <wp:simplePos x="0" y="0"/>
+            <wp:positionH relativeFrom="margin">
+              <wp:posOffset>2624766</wp:posOffset>
+            </wp:positionH>
+            <wp:positionV relativeFrom="paragraph">
+              <wp:posOffset>14045</wp:posOffset>
+            </wp:positionV>
+            <wp:extent cx="4064000" cy="4191000"/>
+            <wp:effectExtent l="0" t="0" r="0" b="0"/>
+            <wp:wrapTight wrapText="bothSides">
+              <wp:wrapPolygon edited="0">
+                <wp:start x="0" y="0"/>
+                <wp:lineTo x="0" y="21502"/>
+                <wp:lineTo x="21465" y="21502"/>
+                <wp:lineTo x="21465" y="0"/>
+                <wp:lineTo x="0" y="0"/>
+              </wp:wrapPolygon>
+            </wp:wrapTight>
+            <wp:docPr id="8" name="Imagen 8"/>
+            <wp:cNvGraphicFramePr>
+              <a:graphicFrameLocks xmlns:a="http://schemas.openxmlformats.org/drawingml/2006/main" noChangeAspect="1"/>
+            </wp:cNvGraphicFramePr>
+            <a:graphic xmlns:a="http://schemas.openxmlformats.org/drawingml/2006/main">
+              <a:graphicData uri="http://schemas.openxmlformats.org/drawingml/2006/picture">
+                <pic:pic xmlns:pic="http://schemas.openxmlformats.org/drawingml/2006/picture">
+                  <pic:nvPicPr>
+                    <pic:cNvPr id="1" name=""/>
+                    <pic:cNvPicPr/>
+                  </pic:nvPicPr>
+                  <pic:blipFill rotWithShape="1">
+                    <a:blip r:embed="rId10">
+                      <a:extLst>
+                        <a:ext uri="{28A0092B-C50C-407E-A947-70E740481C1C}">
+                          <a14:useLocalDpi xmlns:a14="http://schemas.microsoft.com/office/drawing/2010/main" val="0"/>
+                        </a:ext>
+                      </a:extLst>
+                    </a:blip>
+                    <a:srcRect t="2279" r="58974" b="22502"/>
+                    <a:stretch/>
+                  </pic:blipFill>
+                  <pic:spPr bwMode="auto">
+                    <a:xfrm>
+                      <a:off x="0" y="0"/>
+                      <a:ext cx="4064000" cy="4191000"/>
+                    </a:xfrm>
+                    <a:prstGeom prst="rect">
+                      <a:avLst/>
+                    </a:prstGeom>
+                    <a:ln>
+                      <a:noFill/>
+                    </a:ln>
+                    <a:extLst>
+                      <a:ext uri="{53640926-AAD7-44D8-BBD7-CCE9431645EC}">
+                        <a14:shadowObscured xmlns:a14="http://schemas.microsoft.com/office/drawing/2010/main"/>
+                      </a:ext>
+                    </a:extLst>
+                  </pic:spPr>
+                </pic:pic>
+              </a:graphicData>
+            </a:graphic>
+            <wp14:sizeRelH relativeFrom="page">
+              <wp14:pctWidth>0</wp14:pctWidth>
+            </wp14:sizeRelH>
+            <wp14:sizeRelV relativeFrom="page">
+              <wp14:pctHeight>0</wp14:pctHeight>
+            </wp14:sizeRelV>
+          </wp:anchor>
+        </w:drawing>
+      </w:r>
+      <w:r>
+        <w:rPr>
+          <w:rFonts w:asciiTheme="minorHAnsi" w:hAnsiTheme="minorHAnsi" w:cstheme="minorHAnsi"/>
+          <w:sz w:val="28"/>
+          <w:szCs w:val="28"/>
+        </w:rPr>
+        <w:t xml:space="preserve">El comando </w:t>
+      </w:r>
+      <w:r>
+        <w:rPr>
+          <w:rFonts w:asciiTheme="minorHAnsi" w:hAnsiTheme="minorHAnsi" w:cstheme="minorHAnsi"/>
+          <w:i/>
+          <w:sz w:val="28"/>
+          <w:szCs w:val="28"/>
+          <w:highlight w:val="cyan"/>
+        </w:rPr>
+        <w:t>git status</w:t>
+      </w:r>
+      <w:r>
+        <w:rPr>
+          <w:rFonts w:asciiTheme="minorHAnsi" w:hAnsiTheme="minorHAnsi" w:cstheme="minorHAnsi"/>
+          <w:i/>
+          <w:sz w:val="28"/>
+          <w:szCs w:val="28"/>
+          <w:highlight w:val="cyan"/>
+        </w:rPr>
+        <w:t>:</w:t>
+      </w:r>
+      <w:r>
+        <w:rPr>
+          <w:rFonts w:asciiTheme="minorHAnsi" w:hAnsiTheme="minorHAnsi" w:cstheme="minorHAnsi"/>
+          <w:i/>
+          <w:sz w:val="28"/>
+          <w:szCs w:val="28"/>
+        </w:rPr>
+        <w:t xml:space="preserve"> </w:t>
+      </w:r>
+      <w:r>
+        <w:rPr>
+          <w:rFonts w:asciiTheme="minorHAnsi" w:hAnsiTheme="minorHAnsi" w:cstheme="minorHAnsi"/>
+          <w:sz w:val="28"/>
+          <w:szCs w:val="28"/>
+        </w:rPr>
+        <w:t xml:space="preserve">te permite </w:t>
+      </w:r>
+      <w:r>
+        <w:rPr>
+          <w:rFonts w:asciiTheme="minorHAnsi" w:hAnsiTheme="minorHAnsi" w:cstheme="minorHAnsi"/>
+          <w:sz w:val="28"/>
+          <w:szCs w:val="28"/>
+        </w:rPr>
+        <w:t xml:space="preserve">conocer en qué estado se encuentra el proyecto y en que </w:t>
+      </w:r>
+      <w:r>
+        <w:rPr>
+          <w:rFonts w:asciiTheme="minorHAnsi" w:hAnsiTheme="minorHAnsi" w:cstheme="minorHAnsi"/>
+          <w:color w:val="000000"/>
+          <w:sz w:val="28"/>
+          <w:szCs w:val="28"/>
+        </w:rPr>
+        <w:t>rama(branch) se encuentra</w:t>
+      </w:r>
+      <w:r>
+        <w:rPr>
+          <w:rFonts w:asciiTheme="minorHAnsi" w:hAnsiTheme="minorHAnsi" w:cstheme="minorHAnsi"/>
+          <w:color w:val="4E443C"/>
+          <w:sz w:val="28"/>
+          <w:szCs w:val="28"/>
+        </w:rPr>
+        <w:t>.</w:t>
+      </w:r>
+    </w:p>
+    <w:p>
+      <w:pPr>
+        <w:pStyle w:val="NormalWeb"/>
+        <w:spacing w:before="0" w:beforeAutospacing="0" w:after="0" w:afterAutospacing="0" w:line="330" w:lineRule="atLeast"/>
+        <w:rPr>
+          <w:rFonts w:asciiTheme="minorHAnsi" w:hAnsiTheme="minorHAnsi" w:cstheme="minorHAnsi"/>
+          <w:sz w:val="28"/>
+          <w:szCs w:val="28"/>
+          <w:shd w:val="clear" w:color="auto" w:fill="FCFCFA"/>
+        </w:rPr>
+      </w:pPr>
+      <w:r>
+        <w:rPr>
+          <w:rFonts w:asciiTheme="minorHAnsi" w:hAnsiTheme="minorHAnsi" w:cstheme="minorHAnsi"/>
+          <w:sz w:val="28"/>
+          <w:szCs w:val="28"/>
+        </w:rPr>
+        <w:t>Si agrego un archivo aparece -----</w:t>
+      </w:r>
+      <w:r>
+        <w:rPr>
+          <w:rFonts w:asciiTheme="minorHAnsi" w:hAnsiTheme="minorHAnsi" w:cstheme="minorHAnsi"/>
+          <w:sz w:val="28"/>
+          <w:szCs w:val="28"/>
+          <w:shd w:val="clear" w:color="auto" w:fill="FCFCFA"/>
+        </w:rPr>
+        <w:t>“Untracked files” (Archivos no rastreados), son archivos que no tenías en el commit anterior.</w:t>
+      </w:r>
+    </w:p>
+    <w:p>
+      <w:pPr>
+        <w:pStyle w:val="NormalWeb"/>
+        <w:spacing w:before="0" w:beforeAutospacing="0" w:after="0" w:afterAutospacing="0" w:line="330" w:lineRule="atLeast"/>
+        <w:rPr>
+          <w:rFonts w:asciiTheme="minorHAnsi" w:hAnsiTheme="minorHAnsi" w:cstheme="minorHAnsi"/>
+          <w:sz w:val="28"/>
+          <w:szCs w:val="28"/>
+        </w:rPr>
+      </w:pPr>
+      <w:r>
+        <w:rPr>
+          <w:rFonts w:asciiTheme="minorHAnsi" w:hAnsiTheme="minorHAnsi" w:cstheme="minorHAnsi"/>
+          <w:sz w:val="28"/>
+          <w:szCs w:val="28"/>
+        </w:rPr>
+        <w:t xml:space="preserve">Y aparecen en color rojo. </w:t>
+      </w:r>
+    </w:p>
+    <w:p>
+      <w:pPr>
+        <w:pStyle w:val="NormalWeb"/>
+        <w:spacing w:before="0" w:beforeAutospacing="0" w:after="0" w:afterAutospacing="0" w:line="330" w:lineRule="atLeast"/>
+        <w:rPr>
+          <w:rFonts w:asciiTheme="minorHAnsi" w:hAnsiTheme="minorHAnsi" w:cstheme="minorHAnsi"/>
+          <w:color w:val="FF0000"/>
+          <w:sz w:val="28"/>
+          <w:szCs w:val="28"/>
+        </w:rPr>
+      </w:pPr>
+      <w:r>
+        <w:rPr>
+          <w:rFonts w:asciiTheme="minorHAnsi" w:hAnsiTheme="minorHAnsi" w:cstheme="minorHAnsi"/>
+          <w:sz w:val="28"/>
+          <w:szCs w:val="28"/>
+        </w:rPr>
+        <w:t xml:space="preserve">Ej: </w:t>
+      </w:r>
+      <w:r>
+        <w:rPr>
+          <w:rFonts w:asciiTheme="minorHAnsi" w:hAnsiTheme="minorHAnsi" w:cstheme="minorHAnsi"/>
+          <w:color w:val="FF0000"/>
+          <w:sz w:val="28"/>
+          <w:szCs w:val="28"/>
+        </w:rPr>
+        <w:t xml:space="preserve">modified: </w:t>
+      </w:r>
+      <w:r>
+        <w:rPr>
+          <w:rFonts w:asciiTheme="minorHAnsi" w:hAnsiTheme="minorHAnsi" w:cstheme="minorHAnsi"/>
+          <w:color w:val="FF0000"/>
+          <w:sz w:val="28"/>
+          <w:szCs w:val="28"/>
+        </w:rPr>
+        <w:t>sintaxis.</w:t>
+      </w:r>
+      <w:r>
+        <w:rPr>
+          <w:rFonts w:asciiTheme="minorHAnsi" w:hAnsiTheme="minorHAnsi" w:cstheme="minorHAnsi"/>
+          <w:color w:val="FF0000"/>
+          <w:sz w:val="28"/>
+          <w:szCs w:val="28"/>
+        </w:rPr>
+        <w:t>md</w:t>
+      </w:r>
+    </w:p>
+    <w:p>
+      <w:pPr>
+        <w:pStyle w:val="NormalWeb"/>
+        <w:spacing w:before="0" w:beforeAutospacing="0" w:after="0" w:afterAutospacing="0" w:line="330" w:lineRule="atLeast"/>
+        <w:rPr>
+          <w:rFonts w:asciiTheme="minorHAnsi" w:hAnsiTheme="minorHAnsi" w:cstheme="minorHAnsi"/>
+          <w:sz w:val="28"/>
+          <w:szCs w:val="28"/>
+        </w:rPr>
+      </w:pPr>
+      <w:r>
+        <w:rPr>
+          <w:rFonts w:asciiTheme="minorHAnsi" w:hAnsiTheme="minorHAnsi" w:cstheme="minorHAnsi"/>
+          <w:sz w:val="28"/>
+          <w:szCs w:val="28"/>
+        </w:rPr>
+        <w:t xml:space="preserve">   </w:t>
+      </w:r>
+      <w:r>
+        <w:rPr>
+          <w:rFonts w:asciiTheme="minorHAnsi" w:hAnsiTheme="minorHAnsi" w:cstheme="minorHAnsi"/>
+          <w:color w:val="FF0000"/>
+          <w:sz w:val="28"/>
+          <w:szCs w:val="28"/>
+        </w:rPr>
+        <w:t>TP -2/</w:t>
+      </w:r>
+    </w:p>
+    <w:p>
+      <w:pPr>
+        <w:pStyle w:val="NormalWeb"/>
+        <w:spacing w:before="0" w:beforeAutospacing="0" w:after="0" w:afterAutospacing="0" w:line="330" w:lineRule="atLeast"/>
+        <w:rPr>
+          <w:rFonts w:asciiTheme="minorHAnsi" w:hAnsiTheme="minorHAnsi" w:cstheme="minorHAnsi"/>
+          <w:color w:val="4E443C"/>
+          <w:sz w:val="28"/>
+          <w:szCs w:val="28"/>
+          <w:shd w:val="clear" w:color="auto" w:fill="FCFCFA"/>
+        </w:rPr>
+      </w:pPr>
+    </w:p>
+    <w:p>
+      <w:pPr>
+        <w:pStyle w:val="NormalWeb"/>
+        <w:spacing w:before="0" w:beforeAutospacing="0" w:after="0" w:afterAutospacing="0" w:line="330" w:lineRule="atLeast"/>
+        <w:rPr>
+          <w:rFonts w:asciiTheme="minorHAnsi" w:hAnsiTheme="minorHAnsi" w:cstheme="minorHAnsi"/>
+          <w:color w:val="4E443C"/>
+          <w:sz w:val="28"/>
+          <w:szCs w:val="28"/>
+          <w:shd w:val="clear" w:color="auto" w:fill="FCFCFA"/>
+        </w:rPr>
+      </w:pPr>
+    </w:p>
+    <w:p>
+      <w:pPr>
+        <w:pStyle w:val="Ttulo3"/>
+        <w:shd w:val="clear" w:color="auto" w:fill="FCFCFA"/>
+        <w:spacing w:before="0" w:line="495" w:lineRule="atLeast"/>
+        <w:rPr>
+          <w:rFonts w:asciiTheme="minorHAnsi" w:hAnsiTheme="minorHAnsi" w:cstheme="minorHAnsi"/>
+          <w:b/>
+          <w:color w:val="auto"/>
+          <w:sz w:val="28"/>
+          <w:szCs w:val="28"/>
+          <w:u w:val="single"/>
+          <w:lang w:val="es-AR"/>
+        </w:rPr>
+      </w:pPr>
+      <w:r>
+        <w:rPr>
+          <w:rFonts w:asciiTheme="minorHAnsi" w:hAnsiTheme="minorHAnsi" w:cstheme="minorHAnsi"/>
+          <w:b/>
+          <w:color w:val="auto"/>
+          <w:sz w:val="28"/>
+          <w:szCs w:val="28"/>
+          <w:u w:val="single"/>
+          <w:lang w:val="es-AR"/>
+        </w:rPr>
+        <w:t>Rastrear Archivos Nuevo</w:t>
+      </w:r>
+    </w:p>
+    <w:p>
+      <w:pPr>
+        <w:pStyle w:val="NormalWeb"/>
+        <w:spacing w:before="0" w:beforeAutospacing="0" w:after="0" w:afterAutospacing="0" w:line="330" w:lineRule="atLeast"/>
+        <w:rPr>
+          <w:rFonts w:asciiTheme="minorHAnsi" w:hAnsiTheme="minorHAnsi" w:cstheme="minorHAnsi"/>
+          <w:sz w:val="28"/>
+          <w:szCs w:val="28"/>
+        </w:rPr>
+      </w:pPr>
+      <w:r>
+        <w:rPr>
+          <w:rFonts w:asciiTheme="minorHAnsi" w:hAnsiTheme="minorHAnsi" w:cstheme="minorHAnsi"/>
+          <w:sz w:val="28"/>
+          <w:szCs w:val="28"/>
+        </w:rPr>
+        <w:t xml:space="preserve">Para agregarlos tengo q poner </w:t>
+      </w:r>
+    </w:p>
+    <w:p>
+      <w:pPr>
+        <w:pStyle w:val="NormalWeb"/>
+        <w:spacing w:before="0" w:beforeAutospacing="0" w:after="0" w:afterAutospacing="0" w:line="330" w:lineRule="atLeast"/>
+        <w:rPr>
+          <w:rFonts w:asciiTheme="minorHAnsi" w:hAnsiTheme="minorHAnsi" w:cstheme="minorHAnsi"/>
+          <w:sz w:val="28"/>
+          <w:szCs w:val="28"/>
+        </w:rPr>
+      </w:pPr>
+      <w:r>
+        <w:rPr>
+          <w:rFonts w:asciiTheme="minorHAnsi" w:hAnsiTheme="minorHAnsi" w:cstheme="minorHAnsi"/>
+          <w:i/>
+          <w:sz w:val="28"/>
+          <w:szCs w:val="28"/>
+          <w:highlight w:val="cyan"/>
+        </w:rPr>
+        <w:t>git add</w:t>
+      </w:r>
+      <w:r>
+        <w:rPr>
+          <w:rFonts w:asciiTheme="minorHAnsi" w:hAnsiTheme="minorHAnsi" w:cstheme="minorHAnsi"/>
+          <w:sz w:val="28"/>
+          <w:szCs w:val="28"/>
+          <w:highlight w:val="cyan"/>
+        </w:rPr>
+        <w:t xml:space="preserve"> </w:t>
+      </w:r>
+      <w:r>
+        <w:rPr>
+          <w:rFonts w:asciiTheme="minorHAnsi" w:hAnsiTheme="minorHAnsi" w:cstheme="minorHAnsi"/>
+          <w:b/>
+          <w:sz w:val="28"/>
+          <w:szCs w:val="28"/>
+          <w:highlight w:val="cyan"/>
+        </w:rPr>
+        <w:t>nombre del archivo</w:t>
+      </w:r>
+    </w:p>
+    <w:p>
+      <w:pPr>
+        <w:pStyle w:val="NormalWeb"/>
+        <w:spacing w:before="0" w:beforeAutospacing="0" w:after="0" w:afterAutospacing="0" w:line="330" w:lineRule="atLeast"/>
+        <w:rPr>
+          <w:rFonts w:asciiTheme="minorHAnsi" w:hAnsiTheme="minorHAnsi" w:cstheme="minorHAnsi"/>
+          <w:sz w:val="28"/>
+          <w:szCs w:val="28"/>
+        </w:rPr>
+      </w:pPr>
+      <w:r>
+        <w:rPr>
+          <w:rFonts w:asciiTheme="minorHAnsi" w:hAnsiTheme="minorHAnsi" w:cstheme="minorHAnsi"/>
+          <w:sz w:val="28"/>
+          <w:szCs w:val="28"/>
+          <w:shd w:val="clear" w:color="auto" w:fill="FCFCFA"/>
+        </w:rPr>
+        <w:t>Este comando</w:t>
+      </w:r>
+      <w:r>
+        <w:rPr>
+          <w:rFonts w:asciiTheme="minorHAnsi" w:hAnsiTheme="minorHAnsi" w:cstheme="minorHAnsi"/>
+          <w:sz w:val="28"/>
+          <w:szCs w:val="28"/>
+          <w:shd w:val="clear" w:color="auto" w:fill="FCFCFA"/>
+        </w:rPr>
+        <w:t> puede recibir tanto una ruta de archivo como de un directorio; si es de un directorio, el comando añade recursivamente los archivos que están dentro de él.</w:t>
+      </w:r>
+    </w:p>
+    <w:p>
+      <w:pPr>
         <w:rPr>
           <w:lang w:val="es-AR"/>
         </w:rPr>
@@ -1381,6 +2160,119 @@
 <file path=word/numbering.xml><?xml version="1.0" encoding="utf-8"?>
 <w:numbering xmlns:wpc="http://schemas.microsoft.com/office/word/2010/wordprocessingCanvas" xmlns:mo="http://schemas.microsoft.com/office/mac/office/2008/main" xmlns:mc="http://schemas.openxmlformats.org/markup-compatibility/2006" xmlns:mv="urn:schemas-microsoft-com:mac:vml" xmlns:o="urn:schemas-microsoft-com:office:office" xmlns:r="http://schemas.openxmlformats.org/officeDocument/2006/relationships" xmlns:m="http://schemas.openxmlformats.org/officeDocument/2006/math" xmlns:v="urn:schemas-microsoft-com:vml" xmlns:wp14="http://schemas.microsoft.com/office/word/2010/wordprocessingDrawing" xmlns:wp="http://schemas.openxmlformats.org/drawingml/2006/wordprocessingDrawing" xmlns:w10="urn:schemas-microsoft-com:office:word" xmlns:w="http://schemas.openxmlformats.org/wordprocessingml/2006/main" xmlns:w14="http://schemas.microsoft.com/office/word/2010/wordml" xmlns:w15="http://schemas.microsoft.com/office/word/2012/wordml" xmlns:wpg="http://schemas.microsoft.com/office/word/2010/wordprocessingGroup" xmlns:wpi="http://schemas.microsoft.com/office/word/2010/wordprocessingInk" xmlns:wne="http://schemas.microsoft.com/office/word/2006/wordml" xmlns:wps="http://schemas.microsoft.com/office/word/2010/wordprocessingShape" mc:Ignorable="w14 w15 wp14">
   <w:abstractNum w:abstractNumId="0">
+    <w:nsid w:val="158F39E1"/>
+    <w:multiLevelType w:val="hybridMultilevel"/>
+    <w:tmpl w:val="77C68470"/>
+    <w:lvl w:ilvl="0" w:tplc="2C0A0001">
+      <w:start w:val="1"/>
+      <w:numFmt w:val="bullet"/>
+      <w:lvlText w:val=""/>
+      <w:lvlJc w:val="left"/>
+      <w:pPr>
+        <w:ind w:left="720" w:hanging="360"/>
+      </w:pPr>
+      <w:rPr>
+        <w:rFonts w:ascii="Symbol" w:hAnsi="Symbol" w:hint="default"/>
+      </w:rPr>
+    </w:lvl>
+    <w:lvl w:ilvl="1" w:tplc="2C0A0003" w:tentative="1">
+      <w:start w:val="1"/>
+      <w:numFmt w:val="bullet"/>
+      <w:lvlText w:val="o"/>
+      <w:lvlJc w:val="left"/>
+      <w:pPr>
+        <w:ind w:left="1440" w:hanging="360"/>
+      </w:pPr>
+      <w:rPr>
+        <w:rFonts w:ascii="Courier New" w:hAnsi="Courier New" w:cs="Courier New" w:hint="default"/>
+      </w:rPr>
+    </w:lvl>
+    <w:lvl w:ilvl="2" w:tplc="2C0A0005" w:tentative="1">
+      <w:start w:val="1"/>
+      <w:numFmt w:val="bullet"/>
+      <w:lvlText w:val=""/>
+      <w:lvlJc w:val="left"/>
+      <w:pPr>
+        <w:ind w:left="2160" w:hanging="360"/>
+      </w:pPr>
+      <w:rPr>
+        <w:rFonts w:ascii="Wingdings" w:hAnsi="Wingdings" w:hint="default"/>
+      </w:rPr>
+    </w:lvl>
+    <w:lvl w:ilvl="3" w:tplc="2C0A0001" w:tentative="1">
+      <w:start w:val="1"/>
+      <w:numFmt w:val="bullet"/>
+      <w:lvlText w:val=""/>
+      <w:lvlJc w:val="left"/>
+      <w:pPr>
+        <w:ind w:left="2880" w:hanging="360"/>
+      </w:pPr>
+      <w:rPr>
+        <w:rFonts w:ascii="Symbol" w:hAnsi="Symbol" w:hint="default"/>
+      </w:rPr>
+    </w:lvl>
+    <w:lvl w:ilvl="4" w:tplc="2C0A0003" w:tentative="1">
+      <w:start w:val="1"/>
+      <w:numFmt w:val="bullet"/>
+      <w:lvlText w:val="o"/>
+      <w:lvlJc w:val="left"/>
+      <w:pPr>
+        <w:ind w:left="3600" w:hanging="360"/>
+      </w:pPr>
+      <w:rPr>
+        <w:rFonts w:ascii="Courier New" w:hAnsi="Courier New" w:cs="Courier New" w:hint="default"/>
+      </w:rPr>
+    </w:lvl>
+    <w:lvl w:ilvl="5" w:tplc="2C0A0005" w:tentative="1">
+      <w:start w:val="1"/>
+      <w:numFmt w:val="bullet"/>
+      <w:lvlText w:val=""/>
+      <w:lvlJc w:val="left"/>
+      <w:pPr>
+        <w:ind w:left="4320" w:hanging="360"/>
+      </w:pPr>
+      <w:rPr>
+        <w:rFonts w:ascii="Wingdings" w:hAnsi="Wingdings" w:hint="default"/>
+      </w:rPr>
+    </w:lvl>
+    <w:lvl w:ilvl="6" w:tplc="2C0A0001" w:tentative="1">
+      <w:start w:val="1"/>
+      <w:numFmt w:val="bullet"/>
+      <w:lvlText w:val=""/>
+      <w:lvlJc w:val="left"/>
+      <w:pPr>
+        <w:ind w:left="5040" w:hanging="360"/>
+      </w:pPr>
+      <w:rPr>
+        <w:rFonts w:ascii="Symbol" w:hAnsi="Symbol" w:hint="default"/>
+      </w:rPr>
+    </w:lvl>
+    <w:lvl w:ilvl="7" w:tplc="2C0A0003" w:tentative="1">
+      <w:start w:val="1"/>
+      <w:numFmt w:val="bullet"/>
+      <w:lvlText w:val="o"/>
+      <w:lvlJc w:val="left"/>
+      <w:pPr>
+        <w:ind w:left="5760" w:hanging="360"/>
+      </w:pPr>
+      <w:rPr>
+        <w:rFonts w:ascii="Courier New" w:hAnsi="Courier New" w:cs="Courier New" w:hint="default"/>
+      </w:rPr>
+    </w:lvl>
+    <w:lvl w:ilvl="8" w:tplc="2C0A0005" w:tentative="1">
+      <w:start w:val="1"/>
+      <w:numFmt w:val="bullet"/>
+      <w:lvlText w:val=""/>
+      <w:lvlJc w:val="left"/>
+      <w:pPr>
+        <w:ind w:left="6480" w:hanging="360"/>
+      </w:pPr>
+      <w:rPr>
+        <w:rFonts w:ascii="Wingdings" w:hAnsi="Wingdings" w:hint="default"/>
+      </w:rPr>
+    </w:lvl>
+  </w:abstractNum>
+  <w:abstractNum w:abstractNumId="1">
     <w:nsid w:val="433D359B"/>
     <w:multiLevelType w:val="hybridMultilevel"/>
     <w:tmpl w:val="05DE550C"/>
@@ -1493,7 +2385,7 @@
       </w:rPr>
     </w:lvl>
   </w:abstractNum>
-  <w:abstractNum w:abstractNumId="1">
+  <w:abstractNum w:abstractNumId="2">
     <w:nsid w:val="58EE5B82"/>
     <w:multiLevelType w:val="hybridMultilevel"/>
     <w:tmpl w:val="BCCC7418"/>
@@ -1606,7 +2498,7 @@
       </w:rPr>
     </w:lvl>
   </w:abstractNum>
-  <w:abstractNum w:abstractNumId="2">
+  <w:abstractNum w:abstractNumId="3">
     <w:nsid w:val="7498460C"/>
     <w:multiLevelType w:val="hybridMultilevel"/>
     <w:tmpl w:val="6CFEA3E0"/>
@@ -1720,13 +2612,16 @@
     </w:lvl>
   </w:abstractNum>
   <w:num w:numId="1">
-    <w:abstractNumId w:val="0"/>
+    <w:abstractNumId w:val="1"/>
   </w:num>
   <w:num w:numId="2">
+    <w:abstractNumId w:val="3"/>
+  </w:num>
+  <w:num w:numId="3">
     <w:abstractNumId w:val="2"/>
   </w:num>
-  <w:num w:numId="3">
-    <w:abstractNumId w:val="1"/>
+  <w:num w:numId="4">
+    <w:abstractNumId w:val="0"/>
   </w:num>
 </w:numbering>
 </file>
@@ -2126,6 +3021,29 @@
       <w:widowControl w:val="0"/>
     </w:pPr>
   </w:style>
+  <w:style w:type="paragraph" w:styleId="Ttulo2">
+    <w:name w:val="heading 2"/>
+    <w:basedOn w:val="Normal"/>
+    <w:next w:val="Normal"/>
+    <w:link w:val="Ttulo2Car"/>
+    <w:uiPriority w:val="9"/>
+    <w:semiHidden/>
+    <w:unhideWhenUsed/>
+    <w:qFormat/>
+    <w:rsid w:val="00405D53"/>
+    <w:pPr>
+      <w:keepNext/>
+      <w:keepLines/>
+      <w:spacing w:before="40"/>
+      <w:outlineLvl w:val="1"/>
+    </w:pPr>
+    <w:rPr>
+      <w:rFonts w:asciiTheme="majorHAnsi" w:eastAsiaTheme="majorEastAsia" w:hAnsiTheme="majorHAnsi" w:cstheme="majorBidi"/>
+      <w:color w:val="365F91" w:themeColor="accent1" w:themeShade="BF"/>
+      <w:sz w:val="26"/>
+      <w:szCs w:val="26"/>
+    </w:rPr>
+  </w:style>
   <w:style w:type="paragraph" w:styleId="Ttulo3">
     <w:name w:val="heading 3"/>
     <w:basedOn w:val="Normal"/>
@@ -2225,6 +3143,20 @@
       <w:rFonts w:ascii="Courier New" w:eastAsia="Times New Roman" w:hAnsi="Courier New" w:cs="Courier New"/>
       <w:sz w:val="20"/>
       <w:szCs w:val="20"/>
+    </w:rPr>
+  </w:style>
+  <w:style w:type="character" w:customStyle="1" w:styleId="Ttulo2Car">
+    <w:name w:val="Título 2 Car"/>
+    <w:basedOn w:val="Fuentedeprrafopredeter"/>
+    <w:link w:val="Ttulo2"/>
+    <w:uiPriority w:val="9"/>
+    <w:semiHidden/>
+    <w:rsid w:val="00405D53"/>
+    <w:rPr>
+      <w:rFonts w:asciiTheme="majorHAnsi" w:eastAsiaTheme="majorEastAsia" w:hAnsiTheme="majorHAnsi" w:cstheme="majorBidi"/>
+      <w:color w:val="365F91" w:themeColor="accent1" w:themeShade="BF"/>
+      <w:sz w:val="26"/>
+      <w:szCs w:val="26"/>
     </w:rPr>
   </w:style>
 </w:styles>

</xml_diff>

<commit_message>
agregue en gitlocal1.docx como preparar ramificaciones
</commit_message>
<xml_diff>
--- a/gitlocal1.docx
+++ b/gitlocal1.docx
@@ -2136,6 +2136,1209 @@
           <w:shd w:val="clear" w:color="auto" w:fill="FCFCFA"/>
         </w:rPr>
         <w:t> puede recibir tanto una ruta de archivo como de un directorio; si es de un directorio, el comando añade recursivamente los archivos que están dentro de él.</w:t>
+      </w:r>
+    </w:p>
+    <w:p>
+      <w:pPr>
+        <w:pStyle w:val="Ttulo3"/>
+        <w:shd w:val="clear" w:color="auto" w:fill="FCFCFA"/>
+        <w:spacing w:before="0" w:line="495" w:lineRule="atLeast"/>
+        <w:rPr>
+          <w:rFonts w:asciiTheme="minorHAnsi" w:hAnsiTheme="minorHAnsi" w:cstheme="minorHAnsi"/>
+          <w:b/>
+          <w:color w:val="auto"/>
+          <w:sz w:val="28"/>
+          <w:szCs w:val="28"/>
+          <w:u w:val="single"/>
+          <w:lang w:val="es-AR"/>
+        </w:rPr>
+      </w:pPr>
+      <w:r>
+        <w:rPr>
+          <w:rFonts w:asciiTheme="minorHAnsi" w:hAnsiTheme="minorHAnsi" w:cstheme="minorHAnsi"/>
+          <w:b/>
+          <w:color w:val="auto"/>
+          <w:sz w:val="28"/>
+          <w:szCs w:val="28"/>
+          <w:u w:val="single"/>
+          <w:lang w:val="es-AR"/>
+        </w:rPr>
+        <w:t>Preparar Archivos Modificados</w:t>
+      </w:r>
+    </w:p>
+    <w:p>
+      <w:pPr>
+        <w:pStyle w:val="NormalWeb"/>
+        <w:spacing w:before="0" w:beforeAutospacing="0" w:after="0" w:afterAutospacing="0" w:line="330" w:lineRule="atLeast"/>
+        <w:rPr>
+          <w:rFonts w:asciiTheme="minorHAnsi" w:hAnsiTheme="minorHAnsi" w:cstheme="minorHAnsi"/>
+          <w:color w:val="4E443C"/>
+          <w:sz w:val="28"/>
+          <w:szCs w:val="28"/>
+          <w:shd w:val="clear" w:color="auto" w:fill="FCFCFA"/>
+        </w:rPr>
+      </w:pPr>
+      <w:r>
+        <w:rPr>
+          <w:rFonts w:asciiTheme="minorHAnsi" w:hAnsiTheme="minorHAnsi" w:cstheme="minorHAnsi"/>
+          <w:i/>
+          <w:sz w:val="28"/>
+          <w:szCs w:val="28"/>
+          <w:highlight w:val="cyan"/>
+        </w:rPr>
+        <w:t>git add. git add</w:t>
+      </w:r>
+      <w:r>
+        <w:rPr>
+          <w:rFonts w:asciiTheme="minorHAnsi" w:hAnsiTheme="minorHAnsi" w:cstheme="minorHAnsi"/>
+          <w:sz w:val="28"/>
+          <w:szCs w:val="28"/>
+          <w:shd w:val="clear" w:color="auto" w:fill="FCFCFA"/>
+        </w:rPr>
+        <w:t> es un comando que cumple varios propósitos - lo usas para empezar a RASTREAR archivos nuevos, PREPARAR archivos, y hacer otras cosas como MARCAR COMO RESUELTO ARCHIVOS en conflicto por combinación</w:t>
+      </w:r>
+      <w:r>
+        <w:rPr>
+          <w:rFonts w:asciiTheme="minorHAnsi" w:hAnsiTheme="minorHAnsi" w:cstheme="minorHAnsi"/>
+          <w:color w:val="4E443C"/>
+          <w:sz w:val="28"/>
+          <w:szCs w:val="28"/>
+          <w:shd w:val="clear" w:color="auto" w:fill="FCFCFA"/>
+        </w:rPr>
+        <w:t>.</w:t>
+      </w:r>
+      <w:r>
+        <w:rPr>
+          <w:rFonts w:asciiTheme="minorHAnsi" w:hAnsiTheme="minorHAnsi" w:cstheme="minorHAnsi"/>
+          <w:color w:val="4E443C"/>
+          <w:sz w:val="28"/>
+          <w:szCs w:val="28"/>
+          <w:shd w:val="clear" w:color="auto" w:fill="FCFCFA"/>
+        </w:rPr>
+        <w:t> </w:t>
+      </w:r>
+    </w:p>
+    <w:p>
+      <w:pPr>
+        <w:pStyle w:val="NormalWeb"/>
+        <w:spacing w:before="0" w:beforeAutospacing="0" w:after="0" w:afterAutospacing="0" w:line="330" w:lineRule="atLeast"/>
+        <w:rPr>
+          <w:rFonts w:asciiTheme="minorHAnsi" w:hAnsiTheme="minorHAnsi" w:cstheme="minorHAnsi"/>
+          <w:color w:val="4E443C"/>
+          <w:sz w:val="28"/>
+          <w:szCs w:val="28"/>
+        </w:rPr>
+      </w:pPr>
+    </w:p>
+    <w:p>
+      <w:pPr>
+        <w:pStyle w:val="Ttulo1"/>
+        <w:spacing w:before="0" w:after="96"/>
+        <w:rPr>
+          <w:rFonts w:asciiTheme="minorHAnsi" w:hAnsiTheme="minorHAnsi" w:cstheme="minorHAnsi"/>
+          <w:b/>
+          <w:bCs/>
+          <w:color w:val="auto"/>
+          <w:sz w:val="28"/>
+          <w:szCs w:val="28"/>
+          <w:u w:val="single"/>
+          <w:lang w:val="es-AR"/>
+        </w:rPr>
+      </w:pPr>
+      <w:r>
+        <w:rPr>
+          <w:rFonts w:asciiTheme="minorHAnsi" w:hAnsiTheme="minorHAnsi" w:cstheme="minorHAnsi"/>
+          <w:b/>
+          <w:bCs/>
+          <w:color w:val="auto"/>
+          <w:sz w:val="28"/>
+          <w:szCs w:val="28"/>
+          <w:u w:val="single"/>
+          <w:lang w:val="es-AR"/>
+        </w:rPr>
+        <w:lastRenderedPageBreak/>
+        <w:t>Ramificaciones en Git</w:t>
+      </w:r>
+    </w:p>
+    <w:p>
+      <w:pPr>
+        <w:pStyle w:val="NormalWeb"/>
+        <w:spacing w:before="0" w:beforeAutospacing="0" w:after="165" w:afterAutospacing="0"/>
+        <w:rPr>
+          <w:rFonts w:asciiTheme="minorHAnsi" w:hAnsiTheme="minorHAnsi" w:cstheme="minorHAnsi"/>
+          <w:sz w:val="28"/>
+          <w:szCs w:val="28"/>
+          <w:shd w:val="clear" w:color="auto" w:fill="FCFCFA"/>
+        </w:rPr>
+      </w:pPr>
+      <w:r>
+        <w:rPr>
+          <w:rFonts w:asciiTheme="minorHAnsi" w:hAnsiTheme="minorHAnsi" w:cstheme="minorHAnsi"/>
+          <w:sz w:val="28"/>
+          <w:szCs w:val="28"/>
+          <w:shd w:val="clear" w:color="auto" w:fill="FCFCFA"/>
+        </w:rPr>
+        <w:t>Una rama Git es simplemente un apuntador móvil apuntando a una de esas confirmaciones. La rama por defecto de Git es la rama</w:t>
+      </w:r>
+      <w:r>
+        <w:rPr>
+          <w:rFonts w:asciiTheme="minorHAnsi" w:hAnsiTheme="minorHAnsi" w:cstheme="minorHAnsi"/>
+          <w:sz w:val="28"/>
+          <w:szCs w:val="28"/>
+          <w:shd w:val="clear" w:color="auto" w:fill="FCFCFA"/>
+        </w:rPr>
+        <w:t xml:space="preserve"> </w:t>
+      </w:r>
+      <w:r>
+        <w:rPr>
+          <w:rFonts w:asciiTheme="minorHAnsi" w:hAnsiTheme="minorHAnsi" w:cstheme="minorHAnsi"/>
+          <w:i/>
+          <w:sz w:val="28"/>
+          <w:szCs w:val="28"/>
+          <w:shd w:val="clear" w:color="auto" w:fill="FCFCFA"/>
+        </w:rPr>
+        <w:t>master</w:t>
+      </w:r>
+      <w:r>
+        <w:rPr>
+          <w:rFonts w:asciiTheme="minorHAnsi" w:hAnsiTheme="minorHAnsi" w:cstheme="minorHAnsi"/>
+          <w:sz w:val="28"/>
+          <w:szCs w:val="28"/>
+          <w:shd w:val="clear" w:color="auto" w:fill="FCFCFA"/>
+        </w:rPr>
+        <w:t>. Con la primera confirmación de cambios que realicemos, se creará esta rama principal</w:t>
+      </w:r>
+      <w:r>
+        <w:rPr>
+          <w:rFonts w:asciiTheme="minorHAnsi" w:hAnsiTheme="minorHAnsi" w:cstheme="minorHAnsi"/>
+          <w:sz w:val="28"/>
+          <w:szCs w:val="28"/>
+          <w:shd w:val="clear" w:color="auto" w:fill="FCFCFA"/>
+        </w:rPr>
+        <w:t xml:space="preserve"> </w:t>
+      </w:r>
+      <w:r>
+        <w:rPr>
+          <w:rFonts w:asciiTheme="minorHAnsi" w:hAnsiTheme="minorHAnsi" w:cstheme="minorHAnsi"/>
+          <w:i/>
+          <w:sz w:val="28"/>
+          <w:szCs w:val="28"/>
+          <w:shd w:val="clear" w:color="auto" w:fill="FCFCFA"/>
+        </w:rPr>
+        <w:t>master</w:t>
+      </w:r>
+      <w:r>
+        <w:rPr>
+          <w:rFonts w:asciiTheme="minorHAnsi" w:hAnsiTheme="minorHAnsi" w:cstheme="minorHAnsi"/>
+          <w:sz w:val="28"/>
+          <w:szCs w:val="28"/>
+          <w:shd w:val="clear" w:color="auto" w:fill="FCFCFA"/>
+        </w:rPr>
+        <w:t> apuntando a dicha confirmación. En cada confirmación de cambios que realicemos, la rama irá avanzando automáticamente.</w:t>
+      </w:r>
+    </w:p>
+    <w:p>
+      <w:pPr>
+        <w:pStyle w:val="Ttulo3"/>
+        <w:shd w:val="clear" w:color="auto" w:fill="FCFCFA"/>
+        <w:spacing w:before="0"/>
+        <w:rPr>
+          <w:rFonts w:asciiTheme="minorHAnsi" w:hAnsiTheme="minorHAnsi" w:cstheme="minorHAnsi"/>
+          <w:color w:val="auto"/>
+          <w:sz w:val="28"/>
+          <w:szCs w:val="28"/>
+          <w:u w:val="single"/>
+          <w:lang w:val="es-AR"/>
+        </w:rPr>
+      </w:pPr>
+      <w:r>
+        <w:rPr>
+          <w:rFonts w:asciiTheme="minorHAnsi" w:hAnsiTheme="minorHAnsi" w:cstheme="minorHAnsi"/>
+          <w:noProof/>
+          <w:sz w:val="28"/>
+          <w:szCs w:val="28"/>
+          <w:lang w:val="es-ES_tradnl" w:eastAsia="es-ES_tradnl"/>
+        </w:rPr>
+        <w:drawing>
+          <wp:anchor distT="0" distB="0" distL="114300" distR="114300" simplePos="0" relativeHeight="251665408" behindDoc="0" locked="0" layoutInCell="1" allowOverlap="1" wp14:anchorId="133FE8A5" wp14:editId="15CCB904">
+            <wp:simplePos x="0" y="0"/>
+            <wp:positionH relativeFrom="column">
+              <wp:posOffset>3901055</wp:posOffset>
+            </wp:positionH>
+            <wp:positionV relativeFrom="paragraph">
+              <wp:posOffset>13562</wp:posOffset>
+            </wp:positionV>
+            <wp:extent cx="3085955" cy="1795428"/>
+            <wp:effectExtent l="0" t="0" r="635" b="0"/>
+            <wp:wrapThrough wrapText="bothSides">
+              <wp:wrapPolygon edited="0">
+                <wp:start x="0" y="0"/>
+                <wp:lineTo x="0" y="21317"/>
+                <wp:lineTo x="21471" y="21317"/>
+                <wp:lineTo x="21471" y="0"/>
+                <wp:lineTo x="0" y="0"/>
+              </wp:wrapPolygon>
+            </wp:wrapThrough>
+            <wp:docPr id="3" name="Imagen 3"/>
+            <wp:cNvGraphicFramePr>
+              <a:graphicFrameLocks xmlns:a="http://schemas.openxmlformats.org/drawingml/2006/main" noChangeAspect="1"/>
+            </wp:cNvGraphicFramePr>
+            <a:graphic xmlns:a="http://schemas.openxmlformats.org/drawingml/2006/main">
+              <a:graphicData uri="http://schemas.openxmlformats.org/drawingml/2006/picture">
+                <pic:pic xmlns:pic="http://schemas.openxmlformats.org/drawingml/2006/picture">
+                  <pic:nvPicPr>
+                    <pic:cNvPr id="1" name=""/>
+                    <pic:cNvPicPr/>
+                  </pic:nvPicPr>
+                  <pic:blipFill rotWithShape="1">
+                    <a:blip r:embed="rId11">
+                      <a:extLst>
+                        <a:ext uri="{28A0092B-C50C-407E-A947-70E740481C1C}">
+                          <a14:useLocalDpi xmlns:a14="http://schemas.microsoft.com/office/drawing/2010/main" val="0"/>
+                        </a:ext>
+                      </a:extLst>
+                    </a:blip>
+                    <a:srcRect l="5365" t="26700" r="65406" b="43067"/>
+                    <a:stretch/>
+                  </pic:blipFill>
+                  <pic:spPr bwMode="auto">
+                    <a:xfrm>
+                      <a:off x="0" y="0"/>
+                      <a:ext cx="3085955" cy="1795428"/>
+                    </a:xfrm>
+                    <a:prstGeom prst="rect">
+                      <a:avLst/>
+                    </a:prstGeom>
+                    <a:ln>
+                      <a:noFill/>
+                    </a:ln>
+                    <a:extLst>
+                      <a:ext uri="{53640926-AAD7-44D8-BBD7-CCE9431645EC}">
+                        <a14:shadowObscured xmlns:a14="http://schemas.microsoft.com/office/drawing/2010/main"/>
+                      </a:ext>
+                    </a:extLst>
+                  </pic:spPr>
+                </pic:pic>
+              </a:graphicData>
+            </a:graphic>
+            <wp14:sizeRelH relativeFrom="page">
+              <wp14:pctWidth>0</wp14:pctWidth>
+            </wp14:sizeRelH>
+            <wp14:sizeRelV relativeFrom="page">
+              <wp14:pctHeight>0</wp14:pctHeight>
+            </wp14:sizeRelV>
+          </wp:anchor>
+        </w:drawing>
+      </w:r>
+      <w:r>
+        <w:rPr>
+          <w:rFonts w:asciiTheme="minorHAnsi" w:hAnsiTheme="minorHAnsi" w:cstheme="minorHAnsi"/>
+          <w:color w:val="auto"/>
+          <w:sz w:val="28"/>
+          <w:szCs w:val="28"/>
+          <w:u w:val="single"/>
+          <w:lang w:val="es-AR"/>
+        </w:rPr>
+        <w:t>Crear una Rama Nueva</w:t>
+      </w:r>
+    </w:p>
+    <w:p>
+      <w:pPr>
+        <w:pStyle w:val="NormalWeb"/>
+        <w:spacing w:before="0" w:beforeAutospacing="0" w:after="165" w:afterAutospacing="0"/>
+        <w:rPr>
+          <w:rFonts w:asciiTheme="minorHAnsi" w:hAnsiTheme="minorHAnsi" w:cstheme="minorHAnsi"/>
+          <w:sz w:val="28"/>
+          <w:szCs w:val="28"/>
+          <w:shd w:val="clear" w:color="auto" w:fill="FCFCFA"/>
+        </w:rPr>
+      </w:pPr>
+      <w:r>
+        <w:rPr>
+          <w:rFonts w:asciiTheme="minorHAnsi" w:hAnsiTheme="minorHAnsi" w:cstheme="minorHAnsi"/>
+          <w:sz w:val="28"/>
+          <w:szCs w:val="28"/>
+          <w:shd w:val="clear" w:color="auto" w:fill="FCFCFA"/>
+        </w:rPr>
+        <w:t>¿Qué sucede cuando creas una nueva rama? Bueno…​, simplemente se crea un nuevo apuntador para que lo puedas mover libremente.</w:t>
+      </w:r>
+    </w:p>
+    <w:p>
+      <w:pPr>
+        <w:pStyle w:val="NormalWeb"/>
+        <w:spacing w:before="0" w:beforeAutospacing="0" w:after="165" w:afterAutospacing="0"/>
+        <w:rPr>
+          <w:rFonts w:asciiTheme="minorHAnsi" w:hAnsiTheme="minorHAnsi" w:cstheme="minorHAnsi"/>
+          <w:sz w:val="28"/>
+          <w:szCs w:val="28"/>
+          <w:shd w:val="clear" w:color="auto" w:fill="FCFCFA"/>
+        </w:rPr>
+      </w:pPr>
+      <w:r>
+        <w:rPr>
+          <w:rFonts w:asciiTheme="minorHAnsi" w:hAnsiTheme="minorHAnsi" w:cstheme="minorHAnsi"/>
+          <w:sz w:val="28"/>
+          <w:szCs w:val="28"/>
+          <w:shd w:val="clear" w:color="auto" w:fill="FCFCFA"/>
+        </w:rPr>
+        <w:t xml:space="preserve">Para crear una rama: </w:t>
+      </w:r>
+      <w:r>
+        <w:rPr>
+          <w:rFonts w:asciiTheme="minorHAnsi" w:hAnsiTheme="minorHAnsi" w:cstheme="minorHAnsi"/>
+          <w:i/>
+          <w:sz w:val="28"/>
+          <w:szCs w:val="28"/>
+          <w:highlight w:val="cyan"/>
+          <w:shd w:val="clear" w:color="auto" w:fill="FCFCFA"/>
+        </w:rPr>
+        <w:t>git branch</w:t>
+      </w:r>
+      <w:r>
+        <w:rPr>
+          <w:rFonts w:asciiTheme="minorHAnsi" w:hAnsiTheme="minorHAnsi" w:cstheme="minorHAnsi"/>
+          <w:sz w:val="28"/>
+          <w:szCs w:val="28"/>
+          <w:highlight w:val="cyan"/>
+          <w:shd w:val="clear" w:color="auto" w:fill="FCFCFA"/>
+        </w:rPr>
+        <w:t xml:space="preserve"> </w:t>
+      </w:r>
+      <w:r>
+        <w:rPr>
+          <w:rFonts w:asciiTheme="minorHAnsi" w:hAnsiTheme="minorHAnsi" w:cstheme="minorHAnsi"/>
+          <w:b/>
+          <w:i/>
+          <w:sz w:val="28"/>
+          <w:szCs w:val="28"/>
+          <w:highlight w:val="cyan"/>
+          <w:shd w:val="clear" w:color="auto" w:fill="FCFCFA"/>
+        </w:rPr>
+        <w:t>nombre de la rama</w:t>
+      </w:r>
+      <w:r>
+        <w:rPr>
+          <w:rFonts w:asciiTheme="minorHAnsi" w:hAnsiTheme="minorHAnsi" w:cstheme="minorHAnsi"/>
+          <w:sz w:val="28"/>
+          <w:szCs w:val="28"/>
+          <w:shd w:val="clear" w:color="auto" w:fill="FCFCFA"/>
+        </w:rPr>
+        <w:t xml:space="preserve"> </w:t>
+      </w:r>
+    </w:p>
+    <w:p>
+      <w:pPr>
+        <w:rPr>
+          <w:rFonts w:cstheme="minorHAnsi"/>
+          <w:i/>
+          <w:sz w:val="28"/>
+          <w:szCs w:val="28"/>
+          <w:shd w:val="clear" w:color="auto" w:fill="FCFCFA"/>
+        </w:rPr>
+      </w:pPr>
+      <w:r>
+        <w:rPr>
+          <w:rFonts w:cstheme="minorHAnsi"/>
+          <w:sz w:val="28"/>
+          <w:szCs w:val="28"/>
+          <w:shd w:val="clear" w:color="auto" w:fill="FCFCFA"/>
+          <w:lang w:val="es-AR"/>
+        </w:rPr>
+        <w:t xml:space="preserve">Ej: </w:t>
+      </w:r>
+      <w:r>
+        <w:rPr>
+          <w:rFonts w:cstheme="minorHAnsi"/>
+          <w:i/>
+          <w:sz w:val="28"/>
+          <w:szCs w:val="28"/>
+          <w:shd w:val="clear" w:color="auto" w:fill="FCFCFA"/>
+          <w:lang w:val="es-AR"/>
+        </w:rPr>
+        <w:t>git branch rama1</w:t>
+      </w:r>
+      <w:r>
+        <w:rPr>
+          <w:rFonts w:cstheme="minorHAnsi"/>
+          <w:noProof/>
+          <w:sz w:val="28"/>
+          <w:szCs w:val="28"/>
+          <w:lang w:val="es-ES_tradnl" w:eastAsia="es-ES_tradnl"/>
+        </w:rPr>
+        <w:drawing>
+          <wp:anchor distT="0" distB="0" distL="114300" distR="114300" simplePos="0" relativeHeight="251666432" behindDoc="0" locked="0" layoutInCell="1" allowOverlap="1" wp14:anchorId="69E29555" wp14:editId="3487D7A3">
+            <wp:simplePos x="0" y="0"/>
+            <wp:positionH relativeFrom="column">
+              <wp:posOffset>3907183</wp:posOffset>
+            </wp:positionH>
+            <wp:positionV relativeFrom="paragraph">
+              <wp:posOffset>14253</wp:posOffset>
+            </wp:positionV>
+            <wp:extent cx="3116580" cy="853653"/>
+            <wp:effectExtent l="0" t="0" r="7620" b="3810"/>
+            <wp:wrapThrough wrapText="bothSides">
+              <wp:wrapPolygon edited="0">
+                <wp:start x="0" y="0"/>
+                <wp:lineTo x="0" y="21214"/>
+                <wp:lineTo x="21521" y="21214"/>
+                <wp:lineTo x="21521" y="0"/>
+                <wp:lineTo x="0" y="0"/>
+              </wp:wrapPolygon>
+            </wp:wrapThrough>
+            <wp:docPr id="27" name="Imagen 27"/>
+            <wp:cNvGraphicFramePr>
+              <a:graphicFrameLocks xmlns:a="http://schemas.openxmlformats.org/drawingml/2006/main" noChangeAspect="1"/>
+            </wp:cNvGraphicFramePr>
+            <a:graphic xmlns:a="http://schemas.openxmlformats.org/drawingml/2006/main">
+              <a:graphicData uri="http://schemas.openxmlformats.org/drawingml/2006/picture">
+                <pic:pic xmlns:pic="http://schemas.openxmlformats.org/drawingml/2006/picture">
+                  <pic:nvPicPr>
+                    <pic:cNvPr id="1" name=""/>
+                    <pic:cNvPicPr/>
+                  </pic:nvPicPr>
+                  <pic:blipFill rotWithShape="1">
+                    <a:blip r:embed="rId12">
+                      <a:extLst>
+                        <a:ext uri="{28A0092B-C50C-407E-A947-70E740481C1C}">
+                          <a14:useLocalDpi xmlns:a14="http://schemas.microsoft.com/office/drawing/2010/main" val="0"/>
+                        </a:ext>
+                      </a:extLst>
+                    </a:blip>
+                    <a:srcRect t="51293" r="65638" b="31974"/>
+                    <a:stretch/>
+                  </pic:blipFill>
+                  <pic:spPr bwMode="auto">
+                    <a:xfrm>
+                      <a:off x="0" y="0"/>
+                      <a:ext cx="3116580" cy="853653"/>
+                    </a:xfrm>
+                    <a:prstGeom prst="rect">
+                      <a:avLst/>
+                    </a:prstGeom>
+                    <a:ln>
+                      <a:noFill/>
+                    </a:ln>
+                    <a:extLst>
+                      <a:ext uri="{53640926-AAD7-44D8-BBD7-CCE9431645EC}">
+                        <a14:shadowObscured xmlns:a14="http://schemas.microsoft.com/office/drawing/2010/main"/>
+                      </a:ext>
+                    </a:extLst>
+                  </pic:spPr>
+                </pic:pic>
+              </a:graphicData>
+            </a:graphic>
+            <wp14:sizeRelH relativeFrom="page">
+              <wp14:pctWidth>0</wp14:pctWidth>
+            </wp14:sizeRelH>
+            <wp14:sizeRelV relativeFrom="page">
+              <wp14:pctHeight>0</wp14:pctHeight>
+            </wp14:sizeRelV>
+          </wp:anchor>
+        </w:drawing>
+      </w:r>
+    </w:p>
+    <w:p>
+      <w:pPr>
+        <w:rPr>
+          <w:rFonts w:cstheme="minorHAnsi"/>
+          <w:b/>
+          <w:i/>
+          <w:sz w:val="28"/>
+          <w:szCs w:val="28"/>
+          <w:lang w:val="es-AR"/>
+        </w:rPr>
+      </w:pPr>
+      <w:r>
+        <w:rPr>
+          <w:rFonts w:cstheme="minorHAnsi"/>
+          <w:sz w:val="28"/>
+          <w:szCs w:val="28"/>
+          <w:lang w:val="es-AR"/>
+        </w:rPr>
+        <w:t xml:space="preserve">Eliminar una rama: </w:t>
+      </w:r>
+      <w:r>
+        <w:rPr>
+          <w:rFonts w:cstheme="minorHAnsi"/>
+          <w:i/>
+          <w:sz w:val="28"/>
+          <w:szCs w:val="28"/>
+          <w:highlight w:val="cyan"/>
+          <w:lang w:val="es-AR"/>
+        </w:rPr>
+        <w:t xml:space="preserve">git branch -d </w:t>
+      </w:r>
+      <w:r>
+        <w:rPr>
+          <w:rFonts w:cstheme="minorHAnsi"/>
+          <w:b/>
+          <w:i/>
+          <w:sz w:val="28"/>
+          <w:szCs w:val="28"/>
+          <w:highlight w:val="cyan"/>
+          <w:lang w:val="es-AR"/>
+        </w:rPr>
+        <w:t>nombre de la rama</w:t>
+      </w:r>
+    </w:p>
+    <w:p>
+      <w:pPr>
+        <w:rPr>
+          <w:rFonts w:cstheme="minorHAnsi"/>
+          <w:sz w:val="28"/>
+          <w:szCs w:val="28"/>
+          <w:lang w:val="es-AR"/>
+        </w:rPr>
+      </w:pPr>
+    </w:p>
+    <w:p>
+      <w:pPr>
+        <w:rPr>
+          <w:rFonts w:cstheme="minorHAnsi"/>
+          <w:b/>
+          <w:i/>
+          <w:sz w:val="28"/>
+          <w:szCs w:val="28"/>
+          <w:lang w:val="es-AR"/>
+        </w:rPr>
+      </w:pPr>
+    </w:p>
+    <w:p>
+      <w:pPr>
+        <w:rPr>
+          <w:rFonts w:cstheme="minorHAnsi"/>
+          <w:sz w:val="28"/>
+          <w:szCs w:val="28"/>
+          <w:lang w:val="es-AR"/>
+        </w:rPr>
+      </w:pPr>
+    </w:p>
+    <w:p>
+      <w:pPr>
+        <w:rPr>
+          <w:rFonts w:cstheme="minorHAnsi"/>
+          <w:sz w:val="28"/>
+          <w:szCs w:val="28"/>
+          <w:lang w:val="es-AR"/>
+        </w:rPr>
+      </w:pPr>
+      <w:r>
+        <w:rPr>
+          <w:rFonts w:cstheme="minorHAnsi"/>
+          <w:sz w:val="28"/>
+          <w:szCs w:val="28"/>
+          <w:lang w:val="es-AR"/>
+        </w:rPr>
+        <w:t>Para saltar de una rama a otra, tienes que utilizar el comando:</w:t>
+      </w:r>
+    </w:p>
+    <w:p>
+      <w:pPr>
+        <w:rPr>
+          <w:rFonts w:cstheme="minorHAnsi"/>
+          <w:sz w:val="28"/>
+          <w:szCs w:val="28"/>
+          <w:lang w:val="es-AR"/>
+        </w:rPr>
+      </w:pPr>
+      <w:r>
+        <w:rPr>
+          <w:rFonts w:cstheme="minorHAnsi"/>
+          <w:i/>
+          <w:sz w:val="28"/>
+          <w:szCs w:val="28"/>
+          <w:highlight w:val="cyan"/>
+          <w:lang w:val="es-AR"/>
+        </w:rPr>
+        <w:t xml:space="preserve">git checkout </w:t>
+      </w:r>
+      <w:r>
+        <w:rPr>
+          <w:rFonts w:cstheme="minorHAnsi"/>
+          <w:b/>
+          <w:i/>
+          <w:sz w:val="28"/>
+          <w:szCs w:val="28"/>
+          <w:highlight w:val="cyan"/>
+          <w:lang w:val="es-AR"/>
+        </w:rPr>
+        <w:t>nombre de la rama</w:t>
+      </w:r>
+      <w:r>
+        <w:rPr>
+          <w:rFonts w:cstheme="minorHAnsi"/>
+          <w:sz w:val="28"/>
+          <w:szCs w:val="28"/>
+          <w:highlight w:val="cyan"/>
+          <w:lang w:val="es-AR"/>
+        </w:rPr>
+        <w:t>.</w:t>
+      </w:r>
+      <w:r>
+        <w:rPr>
+          <w:rFonts w:cstheme="minorHAnsi"/>
+          <w:sz w:val="28"/>
+          <w:szCs w:val="28"/>
+          <w:lang w:val="es-AR"/>
+        </w:rPr>
+        <w:t xml:space="preserve"> </w:t>
+      </w:r>
+    </w:p>
+    <w:p>
+      <w:pPr>
+        <w:rPr>
+          <w:rFonts w:cstheme="minorHAnsi"/>
+          <w:sz w:val="28"/>
+          <w:szCs w:val="28"/>
+          <w:lang w:val="es-AR"/>
+        </w:rPr>
+      </w:pPr>
+      <w:r>
+        <w:rPr>
+          <w:rFonts w:cstheme="minorHAnsi"/>
+          <w:sz w:val="28"/>
+          <w:szCs w:val="28"/>
+          <w:lang w:val="es-AR"/>
+        </w:rPr>
+        <w:t>La rama en el cual estamos trabajando se encuentra especificado el final de color celeste.</w:t>
+      </w:r>
+    </w:p>
+    <w:p>
+      <w:pPr>
+        <w:rPr>
+          <w:rFonts w:cstheme="minorHAnsi"/>
+          <w:color w:val="00B0F0"/>
+          <w:sz w:val="28"/>
+          <w:szCs w:val="28"/>
+          <w:lang w:val="es-AR"/>
+        </w:rPr>
+      </w:pPr>
+      <w:r>
+        <w:rPr>
+          <w:rFonts w:cstheme="minorHAnsi"/>
+          <w:noProof/>
+          <w:sz w:val="28"/>
+          <w:szCs w:val="28"/>
+          <w:lang w:val="es-ES_tradnl" w:eastAsia="es-ES_tradnl"/>
+        </w:rPr>
+        <w:drawing>
+          <wp:anchor distT="0" distB="0" distL="114300" distR="114300" simplePos="0" relativeHeight="251664384" behindDoc="0" locked="0" layoutInCell="1" allowOverlap="1" wp14:anchorId="5A68686C" wp14:editId="727AD9C3">
+            <wp:simplePos x="0" y="0"/>
+            <wp:positionH relativeFrom="margin">
+              <wp:align>left</wp:align>
+            </wp:positionH>
+            <wp:positionV relativeFrom="paragraph">
+              <wp:posOffset>290520</wp:posOffset>
+            </wp:positionV>
+            <wp:extent cx="6046069" cy="1374938"/>
+            <wp:effectExtent l="0" t="0" r="0" b="0"/>
+            <wp:wrapTopAndBottom/>
+            <wp:docPr id="26" name="Imagen 26"/>
+            <wp:cNvGraphicFramePr>
+              <a:graphicFrameLocks xmlns:a="http://schemas.openxmlformats.org/drawingml/2006/main" noChangeAspect="1"/>
+            </wp:cNvGraphicFramePr>
+            <a:graphic xmlns:a="http://schemas.openxmlformats.org/drawingml/2006/main">
+              <a:graphicData uri="http://schemas.openxmlformats.org/drawingml/2006/picture">
+                <pic:pic xmlns:pic="http://schemas.openxmlformats.org/drawingml/2006/picture">
+                  <pic:nvPicPr>
+                    <pic:cNvPr id="1" name=""/>
+                    <pic:cNvPicPr/>
+                  </pic:nvPicPr>
+                  <pic:blipFill rotWithShape="1">
+                    <a:blip r:embed="rId13">
+                      <a:extLst>
+                        <a:ext uri="{28A0092B-C50C-407E-A947-70E740481C1C}">
+                          <a14:useLocalDpi xmlns:a14="http://schemas.microsoft.com/office/drawing/2010/main" val="0"/>
+                        </a:ext>
+                      </a:extLst>
+                    </a:blip>
+                    <a:srcRect l="5316" t="46871" r="55757" b="37391"/>
+                    <a:stretch/>
+                  </pic:blipFill>
+                  <pic:spPr bwMode="auto">
+                    <a:xfrm>
+                      <a:off x="0" y="0"/>
+                      <a:ext cx="6046069" cy="1374938"/>
+                    </a:xfrm>
+                    <a:prstGeom prst="rect">
+                      <a:avLst/>
+                    </a:prstGeom>
+                    <a:ln>
+                      <a:noFill/>
+                    </a:ln>
+                    <a:extLst>
+                      <a:ext uri="{53640926-AAD7-44D8-BBD7-CCE9431645EC}">
+                        <a14:shadowObscured xmlns:a14="http://schemas.microsoft.com/office/drawing/2010/main"/>
+                      </a:ext>
+                    </a:extLst>
+                  </pic:spPr>
+                </pic:pic>
+              </a:graphicData>
+            </a:graphic>
+            <wp14:sizeRelH relativeFrom="page">
+              <wp14:pctWidth>0</wp14:pctWidth>
+            </wp14:sizeRelH>
+            <wp14:sizeRelV relativeFrom="page">
+              <wp14:pctHeight>0</wp14:pctHeight>
+            </wp14:sizeRelV>
+          </wp:anchor>
+        </w:drawing>
+      </w:r>
+      <w:r>
+        <w:rPr>
+          <w:rFonts w:cstheme="minorHAnsi"/>
+          <w:sz w:val="28"/>
+          <w:szCs w:val="28"/>
+          <w:lang w:val="es-AR"/>
+        </w:rPr>
+        <w:t>En nuestro ejemplo</w:t>
+      </w:r>
+      <w:r>
+        <w:rPr>
+          <w:rFonts w:cstheme="minorHAnsi"/>
+          <w:sz w:val="28"/>
+          <w:szCs w:val="28"/>
+          <w:lang w:val="es-AR"/>
+        </w:rPr>
+        <w:t xml:space="preserve"> </w:t>
+      </w:r>
+      <w:r>
+        <w:rPr>
+          <w:rFonts w:cstheme="minorHAnsi"/>
+          <w:color w:val="00B0F0"/>
+          <w:sz w:val="28"/>
+          <w:szCs w:val="28"/>
+          <w:lang w:val="es-AR"/>
+        </w:rPr>
+        <w:t>(master)</w:t>
+      </w:r>
+      <w:r>
+        <w:rPr>
+          <w:rFonts w:cstheme="minorHAnsi"/>
+          <w:sz w:val="28"/>
+          <w:szCs w:val="28"/>
+          <w:lang w:val="es-AR"/>
+        </w:rPr>
+        <w:t xml:space="preserve">, y en la ultima de la foto aparece al final </w:t>
+      </w:r>
+      <w:r>
+        <w:rPr>
+          <w:rFonts w:cstheme="minorHAnsi"/>
+          <w:color w:val="00B0F0"/>
+          <w:sz w:val="28"/>
+          <w:szCs w:val="28"/>
+          <w:lang w:val="es-AR"/>
+        </w:rPr>
+        <w:t>(rama1).</w:t>
+      </w:r>
+    </w:p>
+    <w:p>
+      <w:pPr>
+        <w:rPr>
+          <w:rFonts w:cstheme="minorHAnsi"/>
+          <w:sz w:val="28"/>
+          <w:szCs w:val="28"/>
+          <w:lang w:val="es-AR"/>
+        </w:rPr>
+      </w:pPr>
+    </w:p>
+    <w:p>
+      <w:pPr>
+        <w:widowControl/>
+        <w:rPr>
+          <w:rFonts w:cstheme="minorHAnsi"/>
+          <w:sz w:val="28"/>
+          <w:szCs w:val="28"/>
+          <w:lang w:val="es-AR"/>
+        </w:rPr>
+      </w:pPr>
+      <w:r>
+        <w:rPr>
+          <w:rFonts w:cstheme="minorHAnsi"/>
+          <w:noProof/>
+          <w:sz w:val="28"/>
+          <w:szCs w:val="28"/>
+          <w:lang w:val="es-ES_tradnl" w:eastAsia="es-ES_tradnl"/>
+        </w:rPr>
+        <w:lastRenderedPageBreak/>
+        <w:drawing>
+          <wp:anchor distT="0" distB="0" distL="114300" distR="114300" simplePos="0" relativeHeight="251663360" behindDoc="1" locked="0" layoutInCell="1" allowOverlap="1" wp14:anchorId="6E010892" wp14:editId="38B2B742">
+            <wp:simplePos x="0" y="0"/>
+            <wp:positionH relativeFrom="margin">
+              <wp:posOffset>2793069</wp:posOffset>
+            </wp:positionH>
+            <wp:positionV relativeFrom="paragraph">
+              <wp:posOffset>156326</wp:posOffset>
+            </wp:positionV>
+            <wp:extent cx="3872865" cy="2266315"/>
+            <wp:effectExtent l="0" t="0" r="0" b="635"/>
+            <wp:wrapTight wrapText="bothSides">
+              <wp:wrapPolygon edited="0">
+                <wp:start x="0" y="0"/>
+                <wp:lineTo x="0" y="21424"/>
+                <wp:lineTo x="21462" y="21424"/>
+                <wp:lineTo x="21462" y="0"/>
+                <wp:lineTo x="0" y="0"/>
+              </wp:wrapPolygon>
+            </wp:wrapTight>
+            <wp:docPr id="6" name="Imagen 6"/>
+            <wp:cNvGraphicFramePr>
+              <a:graphicFrameLocks xmlns:a="http://schemas.openxmlformats.org/drawingml/2006/main" noChangeAspect="1"/>
+            </wp:cNvGraphicFramePr>
+            <a:graphic xmlns:a="http://schemas.openxmlformats.org/drawingml/2006/main">
+              <a:graphicData uri="http://schemas.openxmlformats.org/drawingml/2006/picture">
+                <pic:pic xmlns:pic="http://schemas.openxmlformats.org/drawingml/2006/picture">
+                  <pic:nvPicPr>
+                    <pic:cNvPr id="1" name=""/>
+                    <pic:cNvPicPr/>
+                  </pic:nvPicPr>
+                  <pic:blipFill rotWithShape="1">
+                    <a:blip r:embed="rId14">
+                      <a:extLst>
+                        <a:ext uri="{28A0092B-C50C-407E-A947-70E740481C1C}">
+                          <a14:useLocalDpi xmlns:a14="http://schemas.microsoft.com/office/drawing/2010/main" val="0"/>
+                        </a:ext>
+                      </a:extLst>
+                    </a:blip>
+                    <a:srcRect t="53835" r="64100" b="8812"/>
+                    <a:stretch/>
+                  </pic:blipFill>
+                  <pic:spPr bwMode="auto">
+                    <a:xfrm>
+                      <a:off x="0" y="0"/>
+                      <a:ext cx="3872865" cy="2266315"/>
+                    </a:xfrm>
+                    <a:prstGeom prst="rect">
+                      <a:avLst/>
+                    </a:prstGeom>
+                    <a:ln>
+                      <a:noFill/>
+                    </a:ln>
+                    <a:extLst>
+                      <a:ext uri="{53640926-AAD7-44D8-BBD7-CCE9431645EC}">
+                        <a14:shadowObscured xmlns:a14="http://schemas.microsoft.com/office/drawing/2010/main"/>
+                      </a:ext>
+                    </a:extLst>
+                  </pic:spPr>
+                </pic:pic>
+              </a:graphicData>
+            </a:graphic>
+            <wp14:sizeRelH relativeFrom="page">
+              <wp14:pctWidth>0</wp14:pctWidth>
+            </wp14:sizeRelH>
+            <wp14:sizeRelV relativeFrom="page">
+              <wp14:pctHeight>0</wp14:pctHeight>
+            </wp14:sizeRelV>
+          </wp:anchor>
+        </w:drawing>
+      </w:r>
+    </w:p>
+    <w:p>
+      <w:pPr>
+        <w:widowControl/>
+        <w:rPr>
+          <w:rFonts w:eastAsia="Times New Roman" w:cstheme="minorHAnsi"/>
+          <w:kern w:val="0"/>
+          <w:sz w:val="28"/>
+          <w:szCs w:val="28"/>
+          <w:lang w:val="es-AR" w:eastAsia="zh-CN"/>
+        </w:rPr>
+      </w:pPr>
+      <w:r>
+        <w:rPr>
+          <w:rFonts w:cstheme="minorHAnsi"/>
+          <w:sz w:val="28"/>
+          <w:szCs w:val="28"/>
+          <w:lang w:val="es-AR"/>
+        </w:rPr>
+        <w:t xml:space="preserve">Con </w:t>
+      </w:r>
+      <w:r>
+        <w:rPr>
+          <w:rFonts w:cstheme="minorHAnsi"/>
+          <w:i/>
+          <w:sz w:val="28"/>
+          <w:szCs w:val="28"/>
+          <w:highlight w:val="cyan"/>
+          <w:lang w:val="es-AR"/>
+        </w:rPr>
+        <w:t>git log</w:t>
+      </w:r>
+      <w:r>
+        <w:rPr>
+          <w:rFonts w:cstheme="minorHAnsi"/>
+          <w:sz w:val="28"/>
+          <w:szCs w:val="28"/>
+          <w:lang w:val="es-AR"/>
+        </w:rPr>
+        <w:t xml:space="preserve">: proporciona una lista cronológica de cambios realizados detalladamente sobre el proyecto; </w:t>
+      </w:r>
+      <w:r>
+        <w:rPr>
+          <w:rFonts w:cstheme="minorHAnsi"/>
+          <w:sz w:val="28"/>
+          <w:szCs w:val="28"/>
+          <w:shd w:val="clear" w:color="auto" w:fill="FFFFFF"/>
+          <w:lang w:val="es-AR"/>
+        </w:rPr>
+        <w:t>e indica en q</w:t>
+      </w:r>
+      <w:r>
+        <w:rPr>
+          <w:rFonts w:cstheme="minorHAnsi"/>
+          <w:sz w:val="28"/>
+          <w:szCs w:val="28"/>
+          <w:lang w:val="es-AR"/>
+        </w:rPr>
+        <w:t xml:space="preserve">ué rama está trabajando, con el apuntador </w:t>
+      </w:r>
+      <w:r>
+        <w:rPr>
+          <w:rFonts w:cstheme="minorHAnsi"/>
+          <w:color w:val="00B0F0"/>
+          <w:sz w:val="28"/>
+          <w:szCs w:val="28"/>
+          <w:lang w:val="es-AR"/>
+        </w:rPr>
+        <w:t>HEAD</w:t>
+      </w:r>
+      <w:r>
+        <w:rPr>
+          <w:rFonts w:cstheme="minorHAnsi"/>
+          <w:color w:val="00B0F0"/>
+          <w:sz w:val="28"/>
+          <w:szCs w:val="28"/>
+          <w:lang w:val="es-AR"/>
+        </w:rPr>
+        <w:sym w:font="Wingdings" w:char="F0E0"/>
+      </w:r>
+      <w:r>
+        <w:rPr>
+          <w:rFonts w:cstheme="minorHAnsi"/>
+          <w:color w:val="00B0F0"/>
+          <w:sz w:val="28"/>
+          <w:szCs w:val="28"/>
+          <w:lang w:val="es-AR"/>
+        </w:rPr>
+        <w:t xml:space="preserve"> </w:t>
+      </w:r>
+      <w:r>
+        <w:rPr>
+          <w:rFonts w:eastAsia="SimSun" w:cstheme="minorHAnsi"/>
+          <w:b/>
+          <w:sz w:val="28"/>
+          <w:szCs w:val="28"/>
+          <w:lang w:val="es-AR" w:eastAsia="zh-CN"/>
+        </w:rPr>
+        <w:t>nombre de la rama.</w:t>
+      </w:r>
+      <w:r>
+        <w:rPr>
+          <w:rFonts w:eastAsia="Times New Roman" w:cstheme="minorHAnsi"/>
+          <w:color w:val="000000"/>
+          <w:kern w:val="0"/>
+          <w:sz w:val="28"/>
+          <w:szCs w:val="28"/>
+          <w:lang w:val="es-AR" w:eastAsia="zh-CN"/>
+        </w:rPr>
+        <w:t xml:space="preserve"> </w:t>
+      </w:r>
+    </w:p>
+    <w:p>
+      <w:pPr>
+        <w:rPr>
+          <w:rFonts w:cstheme="minorHAnsi"/>
+          <w:sz w:val="28"/>
+          <w:szCs w:val="28"/>
+          <w:lang w:val="es-AR"/>
+        </w:rPr>
+      </w:pPr>
+    </w:p>
+    <w:p>
+      <w:pPr>
+        <w:rPr>
+          <w:rFonts w:eastAsia="SimSun" w:cstheme="minorHAnsi"/>
+          <w:sz w:val="28"/>
+          <w:szCs w:val="28"/>
+          <w:lang w:val="es-AR" w:eastAsia="zh-CN"/>
+        </w:rPr>
+      </w:pPr>
+      <w:r>
+        <w:rPr>
+          <w:rFonts w:eastAsia="SimSun" w:cstheme="minorHAnsi"/>
+          <w:sz w:val="28"/>
+          <w:szCs w:val="28"/>
+          <w:lang w:val="es-AR" w:eastAsia="zh-CN"/>
+        </w:rPr>
+        <w:t xml:space="preserve"> </w:t>
+      </w:r>
+    </w:p>
+    <w:p>
+      <w:pPr>
+        <w:rPr>
+          <w:rFonts w:cstheme="minorHAnsi"/>
+          <w:sz w:val="28"/>
+          <w:szCs w:val="28"/>
+          <w:lang w:val="es-AR"/>
+        </w:rPr>
+      </w:pPr>
+    </w:p>
+    <w:p>
+      <w:pPr>
+        <w:rPr>
+          <w:rFonts w:cstheme="minorHAnsi"/>
+          <w:sz w:val="28"/>
+          <w:szCs w:val="28"/>
+          <w:lang w:val="es-AR"/>
+        </w:rPr>
+      </w:pPr>
+    </w:p>
+    <w:p>
+      <w:pPr>
+        <w:rPr>
+          <w:rFonts w:cstheme="minorHAnsi"/>
+          <w:b/>
+          <w:i/>
+          <w:sz w:val="28"/>
+          <w:szCs w:val="28"/>
+          <w:lang w:val="es-AR"/>
+        </w:rPr>
+      </w:pPr>
+      <w:r>
+        <w:rPr>
+          <w:rFonts w:cstheme="minorHAnsi"/>
+          <w:sz w:val="28"/>
+          <w:szCs w:val="28"/>
+          <w:lang w:val="es-AR"/>
+        </w:rPr>
+        <w:t>E</w:t>
+      </w:r>
+      <w:r>
+        <w:rPr>
+          <w:rFonts w:cstheme="minorHAnsi"/>
+          <w:sz w:val="28"/>
+          <w:szCs w:val="28"/>
+          <w:lang w:val="es-AR"/>
+        </w:rPr>
+        <w:t xml:space="preserve">l comando </w:t>
+      </w:r>
+      <w:r>
+        <w:rPr>
+          <w:rFonts w:cstheme="minorHAnsi"/>
+          <w:i/>
+          <w:sz w:val="28"/>
+          <w:szCs w:val="28"/>
+          <w:highlight w:val="cyan"/>
+          <w:lang w:val="es-AR"/>
+        </w:rPr>
+        <w:t xml:space="preserve">git merge </w:t>
+      </w:r>
+      <w:r>
+        <w:rPr>
+          <w:rFonts w:cstheme="minorHAnsi"/>
+          <w:b/>
+          <w:i/>
+          <w:sz w:val="28"/>
+          <w:szCs w:val="28"/>
+          <w:highlight w:val="cyan"/>
+          <w:lang w:val="es-AR"/>
+        </w:rPr>
+        <w:t>nombre de la rama</w:t>
+      </w:r>
+      <w:r>
+        <w:rPr>
+          <w:rFonts w:cstheme="minorHAnsi"/>
+          <w:b/>
+          <w:i/>
+          <w:sz w:val="28"/>
+          <w:szCs w:val="28"/>
+          <w:lang w:val="es-AR"/>
+        </w:rPr>
+        <w:t>:</w:t>
+      </w:r>
+      <w:r>
+        <w:rPr>
+          <w:rFonts w:cstheme="minorHAnsi"/>
+          <w:sz w:val="28"/>
+          <w:szCs w:val="28"/>
+          <w:lang w:val="es-AR"/>
+        </w:rPr>
+        <w:t xml:space="preserve"> incorpora los cambios a la rama master para ponerlos en producción</w:t>
+      </w:r>
+      <w:r>
+        <w:rPr>
+          <w:rFonts w:cstheme="minorHAnsi"/>
+          <w:sz w:val="28"/>
+          <w:szCs w:val="28"/>
+          <w:lang w:val="es-AR"/>
+        </w:rPr>
+        <w:t>.</w:t>
+      </w:r>
+    </w:p>
+    <w:p>
+      <w:pPr>
+        <w:rPr>
+          <w:rFonts w:cstheme="minorHAnsi"/>
+          <w:sz w:val="28"/>
+          <w:szCs w:val="28"/>
+        </w:rPr>
+      </w:pPr>
+      <w:r>
+        <w:rPr>
+          <w:rFonts w:cstheme="minorHAnsi"/>
+          <w:noProof/>
+          <w:sz w:val="28"/>
+          <w:szCs w:val="28"/>
+          <w:lang w:val="es-ES_tradnl" w:eastAsia="es-ES_tradnl"/>
+        </w:rPr>
+        <w:drawing>
+          <wp:inline distT="0" distB="0" distL="0" distR="0" wp14:anchorId="3B2D404F" wp14:editId="5208EEAA">
+            <wp:extent cx="4198231" cy="1571414"/>
+            <wp:effectExtent l="0" t="0" r="0" b="0"/>
+            <wp:docPr id="7" name="Imagen 7"/>
+            <wp:cNvGraphicFramePr>
+              <a:graphicFrameLocks xmlns:a="http://schemas.openxmlformats.org/drawingml/2006/main" noChangeAspect="1"/>
+            </wp:cNvGraphicFramePr>
+            <a:graphic xmlns:a="http://schemas.openxmlformats.org/drawingml/2006/main">
+              <a:graphicData uri="http://schemas.openxmlformats.org/drawingml/2006/picture">
+                <pic:pic xmlns:pic="http://schemas.openxmlformats.org/drawingml/2006/picture">
+                  <pic:nvPicPr>
+                    <pic:cNvPr id="1" name=""/>
+                    <pic:cNvPicPr/>
+                  </pic:nvPicPr>
+                  <pic:blipFill rotWithShape="1">
+                    <a:blip r:embed="rId15" cstate="print">
+                      <a:extLst>
+                        <a:ext uri="{28A0092B-C50C-407E-A947-70E740481C1C}">
+                          <a14:useLocalDpi xmlns:a14="http://schemas.microsoft.com/office/drawing/2010/main" val="0"/>
+                        </a:ext>
+                      </a:extLst>
+                    </a:blip>
+                    <a:srcRect t="63036" r="70378" b="17252"/>
+                    <a:stretch/>
+                  </pic:blipFill>
+                  <pic:spPr bwMode="auto">
+                    <a:xfrm>
+                      <a:off x="0" y="0"/>
+                      <a:ext cx="4300822" cy="1609814"/>
+                    </a:xfrm>
+                    <a:prstGeom prst="rect">
+                      <a:avLst/>
+                    </a:prstGeom>
+                    <a:ln>
+                      <a:noFill/>
+                    </a:ln>
+                    <a:extLst>
+                      <a:ext uri="{53640926-AAD7-44D8-BBD7-CCE9431645EC}">
+                        <a14:shadowObscured xmlns:a14="http://schemas.microsoft.com/office/drawing/2010/main"/>
+                      </a:ext>
+                    </a:extLst>
+                  </pic:spPr>
+                </pic:pic>
+              </a:graphicData>
+            </a:graphic>
+          </wp:inline>
+        </w:drawing>
       </w:r>
     </w:p>
     <w:p>
@@ -3021,6 +4224,27 @@
       <w:widowControl w:val="0"/>
     </w:pPr>
   </w:style>
+  <w:style w:type="paragraph" w:styleId="Ttulo1">
+    <w:name w:val="heading 1"/>
+    <w:basedOn w:val="Normal"/>
+    <w:next w:val="Normal"/>
+    <w:link w:val="Ttulo1Car"/>
+    <w:uiPriority w:val="9"/>
+    <w:qFormat/>
+    <w:rsid w:val="008B35C5"/>
+    <w:pPr>
+      <w:keepNext/>
+      <w:keepLines/>
+      <w:spacing w:before="240"/>
+      <w:outlineLvl w:val="0"/>
+    </w:pPr>
+    <w:rPr>
+      <w:rFonts w:asciiTheme="majorHAnsi" w:eastAsiaTheme="majorEastAsia" w:hAnsiTheme="majorHAnsi" w:cstheme="majorBidi"/>
+      <w:color w:val="365F91" w:themeColor="accent1" w:themeShade="BF"/>
+      <w:sz w:val="32"/>
+      <w:szCs w:val="32"/>
+    </w:rPr>
+  </w:style>
   <w:style w:type="paragraph" w:styleId="Ttulo2">
     <w:name w:val="heading 2"/>
     <w:basedOn w:val="Normal"/>
@@ -3157,6 +4381,19 @@
       <w:color w:val="365F91" w:themeColor="accent1" w:themeShade="BF"/>
       <w:sz w:val="26"/>
       <w:szCs w:val="26"/>
+    </w:rPr>
+  </w:style>
+  <w:style w:type="character" w:customStyle="1" w:styleId="Ttulo1Car">
+    <w:name w:val="Título 1 Car"/>
+    <w:basedOn w:val="Fuentedeprrafopredeter"/>
+    <w:link w:val="Ttulo1"/>
+    <w:uiPriority w:val="9"/>
+    <w:rsid w:val="008B35C5"/>
+    <w:rPr>
+      <w:rFonts w:asciiTheme="majorHAnsi" w:eastAsiaTheme="majorEastAsia" w:hAnsiTheme="majorHAnsi" w:cstheme="majorBidi"/>
+      <w:color w:val="365F91" w:themeColor="accent1" w:themeShade="BF"/>
+      <w:sz w:val="32"/>
+      <w:szCs w:val="32"/>
     </w:rPr>
   </w:style>
 </w:styles>

</xml_diff>

<commit_message>
Agregado de capturas al archivo gitlocal1.docx issue #3
</commit_message>
<xml_diff>
--- a/gitlocal1.docx
+++ b/gitlocal1.docx
@@ -941,6 +941,26 @@
           <w:lang w:val="es-AR"/>
         </w:rPr>
         <w:t>): has marcado un archivo modificado en su versión actual para que vaya en tu próxima confirmación.</w:t>
+      </w:r>
+    </w:p>
+    <w:p>
+      <w:pPr>
+        <w:rPr>
+          <w:lang w:val="es-AR"/>
+        </w:rPr>
+      </w:pPr>
+    </w:p>
+    <w:p>
+      <w:pPr>
+        <w:rPr>
+          <w:lang w:val="es-AR"/>
+        </w:rPr>
+      </w:pPr>
+      <w:r>
+        <w:rPr>
+          <w:lang w:val="es-AR"/>
+        </w:rPr>
+        <w:t>Agregar fotos</w:t>
       </w:r>
     </w:p>
     <w:p>
@@ -1368,7 +1388,7 @@
     <w:lsdException w:name="Table Web 2" w:semiHidden="1" w:unhideWhenUsed="1"/>
     <w:lsdException w:name="Table Web 3" w:semiHidden="1" w:unhideWhenUsed="1"/>
     <w:lsdException w:name="Balloon Text" w:semiHidden="1" w:unhideWhenUsed="1"/>
-    <w:lsdException w:name="Table Grid" w:semiHidden="1" w:uiPriority="59" w:unhideWhenUsed="1"/>
+    <w:lsdException w:name="Table Grid" w:uiPriority="59"/>
     <w:lsdException w:name="Table Theme" w:semiHidden="1" w:unhideWhenUsed="1"/>
     <w:lsdException w:name="Placeholder Text" w:semiHidden="1"/>
     <w:lsdException w:name="No Spacing" w:uiPriority="1" w:qFormat="1"/>

</xml_diff>